<commit_message>
Add DQA3 as SunCheck alternative for daily QA
</commit_message>
<xml_diff>
--- a/Procedures/DQA/Delta4 for DQA.docx
+++ b/Procedures/DQA/Delta4 for DQA.docx
@@ -2217,8 +2217,8 @@
       <w:pPr>
         <w:pStyle w:val="ListParagraph"/>
         <w:numPr>
-          <w:ilvl w:val="1"/>
-          <w:numId w:val="6"/>
+          <w:ilvl w:val="2"/>
+          <w:numId w:val="14"/>
         </w:numPr>
       </w:pPr>
       <w:r>
@@ -2243,18 +2243,9 @@
       <w:pPr>
         <w:pStyle w:val="ListParagraph"/>
         <w:numPr>
-          <w:ilvl w:val="1"/>
-          <w:numId w:val="6"/>
+          <w:ilvl w:val="2"/>
+          <w:numId w:val="14"/>
         </w:numPr>
-      </w:pPr>
-      <w:r>
-        <w:t>Divide the measured output by the expected output.</w:t>
-      </w:r>
-    </w:p>
-    <w:p>
-      <w:pPr>
-        <w:pStyle w:val="ListParagraph"/>
-        <w:ind w:left="2880"/>
       </w:pPr>
       <w:r>
         <w:rPr>
@@ -2266,10 +2257,10 @@
               <wp:anchor distT="0" distB="0" distL="114300" distR="114300" simplePos="0" relativeHeight="251664384" behindDoc="0" locked="0" layoutInCell="1" allowOverlap="1" wp14:anchorId="3A470F01" wp14:editId="53176F3B">
                 <wp:simplePos x="0" y="0"/>
                 <wp:positionH relativeFrom="column">
-                  <wp:posOffset>5057776</wp:posOffset>
+                  <wp:posOffset>4600575</wp:posOffset>
                 </wp:positionH>
                 <wp:positionV relativeFrom="paragraph">
-                  <wp:posOffset>28575</wp:posOffset>
+                  <wp:posOffset>228600</wp:posOffset>
                 </wp:positionV>
                 <wp:extent cx="285750" cy="201697"/>
                 <wp:effectExtent l="38100" t="19050" r="19050" b="46355"/>
@@ -2515,7 +2506,7 @@
           </mc:Choice>
           <mc:Fallback>
             <w:pict>
-              <v:shape w14:anchorId="0B00682E" id="Freeform 51" o:spid="_x0000_s1026" style="position:absolute;margin-left:398.25pt;margin-top:2.25pt;width:22.5pt;height:15.9pt;z-index:251664384;visibility:visible;mso-wrap-style:square;mso-width-percent:0;mso-wrap-distance-left:9pt;mso-wrap-distance-top:0;mso-wrap-distance-right:9pt;mso-wrap-distance-bottom:0;mso-position-horizontal:absolute;mso-position-horizontal-relative:text;mso-position-vertical:absolute;mso-position-vertical-relative:text;mso-width-percent:0;mso-width-relative:margin;v-text-anchor:middle" coordsize="755127,201697" o:gfxdata="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" path="m342900,1672v-49212,1587,-31542,7669,-47625,9525c228740,18874,161315,19236,95250,30247,83958,32129,75990,42643,66675,49297,23908,79845,34616,71831,,106447v3175,12700,-414,29581,9525,38100c24771,157615,49967,152458,66675,163597v9525,6350,18336,13930,28575,19050c114776,192410,153336,198074,171450,201697v161925,-3175,324043,-1013,485775,-9525c677278,191117,697667,184261,714375,173122r28575,-19050c753384,122770,764125,105403,742950,68347v-4981,-8717,-19798,-4649,-28575,-9525c694361,47703,679437,26275,657225,20722,644525,17547,631712,14793,619125,11197,609471,8439,600582,2073,590550,1672,520756,-1120,392112,85,342900,1672xe" filled="f" strokecolor="#c00000" strokeweight="2.25pt">
+              <v:shape w14:anchorId="7407F8FF" id="Freeform 51" o:spid="_x0000_s1026" style="position:absolute;margin-left:362.25pt;margin-top:18pt;width:22.5pt;height:15.9pt;z-index:251664384;visibility:visible;mso-wrap-style:square;mso-width-percent:0;mso-wrap-distance-left:9pt;mso-wrap-distance-top:0;mso-wrap-distance-right:9pt;mso-wrap-distance-bottom:0;mso-position-horizontal:absolute;mso-position-horizontal-relative:text;mso-position-vertical:absolute;mso-position-vertical-relative:text;mso-width-percent:0;mso-width-relative:margin;v-text-anchor:middle" coordsize="755127,201697" o:gfxdata="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" path="m342900,1672v-49212,1587,-31542,7669,-47625,9525c228740,18874,161315,19236,95250,30247,83958,32129,75990,42643,66675,49297,23908,79845,34616,71831,,106447v3175,12700,-414,29581,9525,38100c24771,157615,49967,152458,66675,163597v9525,6350,18336,13930,28575,19050c114776,192410,153336,198074,171450,201697v161925,-3175,324043,-1013,485775,-9525c677278,191117,697667,184261,714375,173122r28575,-19050c753384,122770,764125,105403,742950,68347v-4981,-8717,-19798,-4649,-28575,-9525c694361,47703,679437,26275,657225,20722,644525,17547,631712,14793,619125,11197,609471,8439,600582,2073,590550,1672,520756,-1120,392112,85,342900,1672xe" filled="f" strokecolor="#c00000" strokeweight="2.25pt">
                 <v:stroke joinstyle="miter"/>
                 <v:path arrowok="t" o:connecttype="custom" o:connectlocs="129758,1672;111736,11197;36044,30247;25231,49297;0,106447;3604,144547;25231,163597;36044,182647;64879,201697;248703,192172;270329,173122;281142,154072;281142,68347;270329,58822;248703,20722;234285,11197;223472,1672;129758,1672" o:connectangles="0,0,0,0,0,0,0,0,0,0,0,0,0,0,0,0,0,0"/>
               </v:shape>
@@ -2533,10 +2524,10 @@
               <wp:anchor distT="0" distB="0" distL="114300" distR="114300" simplePos="0" relativeHeight="251662336" behindDoc="0" locked="0" layoutInCell="1" allowOverlap="1">
                 <wp:simplePos x="0" y="0"/>
                 <wp:positionH relativeFrom="column">
-                  <wp:posOffset>3343275</wp:posOffset>
+                  <wp:posOffset>2895600</wp:posOffset>
                 </wp:positionH>
                 <wp:positionV relativeFrom="paragraph">
-                  <wp:posOffset>74528</wp:posOffset>
+                  <wp:posOffset>227965</wp:posOffset>
                 </wp:positionV>
                 <wp:extent cx="755127" cy="201697"/>
                 <wp:effectExtent l="38100" t="19050" r="26035" b="46355"/>
@@ -2779,13 +2770,16 @@
           </mc:Choice>
           <mc:Fallback>
             <w:pict>
-              <v:shape w14:anchorId="781E36DE" id="Freeform 50" o:spid="_x0000_s1026" style="position:absolute;margin-left:263.25pt;margin-top:5.85pt;width:59.45pt;height:15.9pt;z-index:251662336;visibility:visible;mso-wrap-style:square;mso-wrap-distance-left:9pt;mso-wrap-distance-top:0;mso-wrap-distance-right:9pt;mso-wrap-distance-bottom:0;mso-position-horizontal:absolute;mso-position-horizontal-relative:text;mso-position-vertical:absolute;mso-position-vertical-relative:text;v-text-anchor:middle" coordsize="755127,201697" o:gfxdata="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" path="m342900,1672v-49212,1587,-31542,7669,-47625,9525c228740,18874,161315,19236,95250,30247,83958,32129,75990,42643,66675,49297,23908,79845,34616,71831,,106447v3175,12700,-414,29581,9525,38100c24771,157615,49967,152458,66675,163597v9525,6350,18336,13930,28575,19050c114776,192410,153336,198074,171450,201697v161925,-3175,324043,-1013,485775,-9525c677278,191117,697667,184261,714375,173122r28575,-19050c753384,122770,764125,105403,742950,68347v-4981,-8717,-19798,-4649,-28575,-9525c694361,47703,679437,26275,657225,20722,644525,17547,631712,14793,619125,11197,609471,8439,600582,2073,590550,1672,520756,-1120,392112,85,342900,1672xe" filled="f" strokecolor="#c00000" strokeweight="2.25pt">
+              <v:shape w14:anchorId="198A05B7" id="Freeform 50" o:spid="_x0000_s1026" style="position:absolute;margin-left:228pt;margin-top:17.95pt;width:59.45pt;height:15.9pt;z-index:251662336;visibility:visible;mso-wrap-style:square;mso-wrap-distance-left:9pt;mso-wrap-distance-top:0;mso-wrap-distance-right:9pt;mso-wrap-distance-bottom:0;mso-position-horizontal:absolute;mso-position-horizontal-relative:text;mso-position-vertical:absolute;mso-position-vertical-relative:text;v-text-anchor:middle" coordsize="755127,201697" o:gfxdata="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" path="m342900,1672v-49212,1587,-31542,7669,-47625,9525c228740,18874,161315,19236,95250,30247,83958,32129,75990,42643,66675,49297,23908,79845,34616,71831,,106447v3175,12700,-414,29581,9525,38100c24771,157615,49967,152458,66675,163597v9525,6350,18336,13930,28575,19050c114776,192410,153336,198074,171450,201697v161925,-3175,324043,-1013,485775,-9525c677278,191117,697667,184261,714375,173122r28575,-19050c753384,122770,764125,105403,742950,68347v-4981,-8717,-19798,-4649,-28575,-9525c694361,47703,679437,26275,657225,20722,644525,17547,631712,14793,619125,11197,609471,8439,600582,2073,590550,1672,520756,-1120,392112,85,342900,1672xe" filled="f" strokecolor="#c00000" strokeweight="2.25pt">
                 <v:stroke joinstyle="miter"/>
                 <v:path arrowok="t" o:connecttype="custom" o:connectlocs="342900,1672;295275,11197;95250,30247;66675,49297;0,106447;9525,144547;66675,163597;95250,182647;171450,201697;657225,192172;714375,173122;742950,154072;742950,68347;714375,58822;657225,20722;619125,11197;590550,1672;342900,1672" o:connectangles="0,0,0,0,0,0,0,0,0,0,0,0,0,0,0,0,0,0"/>
               </v:shape>
             </w:pict>
           </mc:Fallback>
         </mc:AlternateContent>
+      </w:r>
+      <w:r>
+        <w:t>Divide the measured output by the expected output.</w:t>
       </w:r>
       <w:r>
         <w:rPr>
@@ -2846,7 +2840,7 @@
     <w:p>
       <w:pPr>
         <w:pStyle w:val="ListParagraph"/>
-        <w:ind w:left="2880"/>
+        <w:ind w:left="2160"/>
       </w:pPr>
       <w:r>
         <w:t>Example: 901.728 / 881 ≈ 1.02</w:t>
@@ -2858,7 +2852,7 @@
     <w:p>
       <w:pPr>
         <w:pStyle w:val="ListParagraph"/>
-        <w:ind w:left="2880"/>
+        <w:ind w:left="2160"/>
       </w:pPr>
       <w:r>
         <w:t>The output factor and the date it was obtained should be on a sticky note on the Delta4 computer.</w:t>
@@ -2885,6 +2879,26 @@
         </w:numPr>
       </w:pPr>
       <w:r>
+        <w:t xml:space="preserve">If daily QA was performed in </w:t>
+      </w:r>
+      <w:proofErr w:type="spellStart"/>
+      <w:r>
+        <w:t>SunCheck</w:t>
+      </w:r>
+      <w:proofErr w:type="spellEnd"/>
+      <w:r>
+        <w:t>:</w:t>
+      </w:r>
+    </w:p>
+    <w:p>
+      <w:pPr>
+        <w:pStyle w:val="ListParagraph"/>
+        <w:numPr>
+          <w:ilvl w:val="2"/>
+          <w:numId w:val="6"/>
+        </w:numPr>
+      </w:pPr>
+      <w:r>
         <w:t xml:space="preserve">In </w:t>
       </w:r>
       <w:proofErr w:type="spellStart"/>
@@ -2914,7 +2928,7 @@
     <w:p>
       <w:pPr>
         <w:pStyle w:val="ListParagraph"/>
-        <w:ind w:left="2880"/>
+        <w:ind w:left="3600"/>
       </w:pPr>
       <w:r>
         <w:rPr>
@@ -2976,7 +2990,7 @@
       <w:pPr>
         <w:pStyle w:val="ListParagraph"/>
         <w:numPr>
-          <w:ilvl w:val="1"/>
+          <w:ilvl w:val="2"/>
           <w:numId w:val="6"/>
         </w:numPr>
       </w:pPr>
@@ -2987,7 +3001,7 @@
     <w:p>
       <w:pPr>
         <w:pStyle w:val="ListParagraph"/>
-        <w:ind w:left="2160" w:firstLine="720"/>
+        <w:ind w:left="3240" w:firstLine="360"/>
       </w:pPr>
       <w:r>
         <w:rPr>
@@ -3049,7 +3063,7 @@
       <w:pPr>
         <w:pStyle w:val="ListParagraph"/>
         <w:numPr>
-          <w:ilvl w:val="1"/>
+          <w:ilvl w:val="2"/>
           <w:numId w:val="6"/>
         </w:numPr>
       </w:pPr>
@@ -3060,275 +3074,8 @@
     <w:p>
       <w:pPr>
         <w:pStyle w:val="ListParagraph"/>
-        <w:ind w:left="2880"/>
-      </w:pPr>
-      <w:r>
-        <w:rPr>
-          <w:noProof/>
-        </w:rPr>
-        <mc:AlternateContent>
-          <mc:Choice Requires="wps">
-            <w:drawing>
-              <wp:anchor distT="0" distB="0" distL="114300" distR="114300" simplePos="0" relativeHeight="251668480" behindDoc="0" locked="0" layoutInCell="1" allowOverlap="1" wp14:anchorId="3A470F01" wp14:editId="53176F3B">
-                <wp:simplePos x="0" y="0"/>
-                <wp:positionH relativeFrom="column">
-                  <wp:posOffset>5105400</wp:posOffset>
-                </wp:positionH>
-                <wp:positionV relativeFrom="paragraph">
-                  <wp:posOffset>1120775</wp:posOffset>
-                </wp:positionV>
-                <wp:extent cx="314325" cy="200025"/>
-                <wp:effectExtent l="38100" t="19050" r="28575" b="47625"/>
-                <wp:wrapNone/>
-                <wp:docPr id="53" name="Freeform 53"/>
-                <wp:cNvGraphicFramePr/>
-                <a:graphic xmlns:a="http://schemas.openxmlformats.org/drawingml/2006/main">
-                  <a:graphicData uri="http://schemas.microsoft.com/office/word/2010/wordprocessingShape">
-                    <wps:wsp>
-                      <wps:cNvSpPr/>
-                      <wps:spPr>
-                        <a:xfrm>
-                          <a:off x="0" y="0"/>
-                          <a:ext cx="314325" cy="200025"/>
-                        </a:xfrm>
-                        <a:custGeom>
-                          <a:avLst/>
-                          <a:gdLst>
-                            <a:gd name="connsiteX0" fmla="*/ 342900 w 755127"/>
-                            <a:gd name="connsiteY0" fmla="*/ 1672 h 201697"/>
-                            <a:gd name="connsiteX1" fmla="*/ 295275 w 755127"/>
-                            <a:gd name="connsiteY1" fmla="*/ 11197 h 201697"/>
-                            <a:gd name="connsiteX2" fmla="*/ 95250 w 755127"/>
-                            <a:gd name="connsiteY2" fmla="*/ 30247 h 201697"/>
-                            <a:gd name="connsiteX3" fmla="*/ 66675 w 755127"/>
-                            <a:gd name="connsiteY3" fmla="*/ 49297 h 201697"/>
-                            <a:gd name="connsiteX4" fmla="*/ 0 w 755127"/>
-                            <a:gd name="connsiteY4" fmla="*/ 106447 h 201697"/>
-                            <a:gd name="connsiteX5" fmla="*/ 9525 w 755127"/>
-                            <a:gd name="connsiteY5" fmla="*/ 144547 h 201697"/>
-                            <a:gd name="connsiteX6" fmla="*/ 66675 w 755127"/>
-                            <a:gd name="connsiteY6" fmla="*/ 163597 h 201697"/>
-                            <a:gd name="connsiteX7" fmla="*/ 95250 w 755127"/>
-                            <a:gd name="connsiteY7" fmla="*/ 182647 h 201697"/>
-                            <a:gd name="connsiteX8" fmla="*/ 171450 w 755127"/>
-                            <a:gd name="connsiteY8" fmla="*/ 201697 h 201697"/>
-                            <a:gd name="connsiteX9" fmla="*/ 657225 w 755127"/>
-                            <a:gd name="connsiteY9" fmla="*/ 192172 h 201697"/>
-                            <a:gd name="connsiteX10" fmla="*/ 714375 w 755127"/>
-                            <a:gd name="connsiteY10" fmla="*/ 173122 h 201697"/>
-                            <a:gd name="connsiteX11" fmla="*/ 742950 w 755127"/>
-                            <a:gd name="connsiteY11" fmla="*/ 154072 h 201697"/>
-                            <a:gd name="connsiteX12" fmla="*/ 742950 w 755127"/>
-                            <a:gd name="connsiteY12" fmla="*/ 68347 h 201697"/>
-                            <a:gd name="connsiteX13" fmla="*/ 714375 w 755127"/>
-                            <a:gd name="connsiteY13" fmla="*/ 58822 h 201697"/>
-                            <a:gd name="connsiteX14" fmla="*/ 657225 w 755127"/>
-                            <a:gd name="connsiteY14" fmla="*/ 20722 h 201697"/>
-                            <a:gd name="connsiteX15" fmla="*/ 619125 w 755127"/>
-                            <a:gd name="connsiteY15" fmla="*/ 11197 h 201697"/>
-                            <a:gd name="connsiteX16" fmla="*/ 590550 w 755127"/>
-                            <a:gd name="connsiteY16" fmla="*/ 1672 h 201697"/>
-                            <a:gd name="connsiteX17" fmla="*/ 342900 w 755127"/>
-                            <a:gd name="connsiteY17" fmla="*/ 1672 h 201697"/>
-                          </a:gdLst>
-                          <a:ahLst/>
-                          <a:cxnLst>
-                            <a:cxn ang="0">
-                              <a:pos x="connsiteX0" y="connsiteY0"/>
-                            </a:cxn>
-                            <a:cxn ang="0">
-                              <a:pos x="connsiteX1" y="connsiteY1"/>
-                            </a:cxn>
-                            <a:cxn ang="0">
-                              <a:pos x="connsiteX2" y="connsiteY2"/>
-                            </a:cxn>
-                            <a:cxn ang="0">
-                              <a:pos x="connsiteX3" y="connsiteY3"/>
-                            </a:cxn>
-                            <a:cxn ang="0">
-                              <a:pos x="connsiteX4" y="connsiteY4"/>
-                            </a:cxn>
-                            <a:cxn ang="0">
-                              <a:pos x="connsiteX5" y="connsiteY5"/>
-                            </a:cxn>
-                            <a:cxn ang="0">
-                              <a:pos x="connsiteX6" y="connsiteY6"/>
-                            </a:cxn>
-                            <a:cxn ang="0">
-                              <a:pos x="connsiteX7" y="connsiteY7"/>
-                            </a:cxn>
-                            <a:cxn ang="0">
-                              <a:pos x="connsiteX8" y="connsiteY8"/>
-                            </a:cxn>
-                            <a:cxn ang="0">
-                              <a:pos x="connsiteX9" y="connsiteY9"/>
-                            </a:cxn>
-                            <a:cxn ang="0">
-                              <a:pos x="connsiteX10" y="connsiteY10"/>
-                            </a:cxn>
-                            <a:cxn ang="0">
-                              <a:pos x="connsiteX11" y="connsiteY11"/>
-                            </a:cxn>
-                            <a:cxn ang="0">
-                              <a:pos x="connsiteX12" y="connsiteY12"/>
-                            </a:cxn>
-                            <a:cxn ang="0">
-                              <a:pos x="connsiteX13" y="connsiteY13"/>
-                            </a:cxn>
-                            <a:cxn ang="0">
-                              <a:pos x="connsiteX14" y="connsiteY14"/>
-                            </a:cxn>
-                            <a:cxn ang="0">
-                              <a:pos x="connsiteX15" y="connsiteY15"/>
-                            </a:cxn>
-                            <a:cxn ang="0">
-                              <a:pos x="connsiteX16" y="connsiteY16"/>
-                            </a:cxn>
-                            <a:cxn ang="0">
-                              <a:pos x="connsiteX17" y="connsiteY17"/>
-                            </a:cxn>
-                          </a:cxnLst>
-                          <a:rect l="l" t="t" r="r" b="b"/>
-                          <a:pathLst>
-                            <a:path w="755127" h="201697">
-                              <a:moveTo>
-                                <a:pt x="342900" y="1672"/>
-                              </a:moveTo>
-                              <a:cubicBezTo>
-                                <a:pt x="293688" y="3259"/>
-                                <a:pt x="311358" y="9341"/>
-                                <a:pt x="295275" y="11197"/>
-                              </a:cubicBezTo>
-                              <a:cubicBezTo>
-                                <a:pt x="228740" y="18874"/>
-                                <a:pt x="161315" y="19236"/>
-                                <a:pt x="95250" y="30247"/>
-                              </a:cubicBezTo>
-                              <a:cubicBezTo>
-                                <a:pt x="83958" y="32129"/>
-                                <a:pt x="75990" y="42643"/>
-                                <a:pt x="66675" y="49297"/>
-                              </a:cubicBezTo>
-                              <a:cubicBezTo>
-                                <a:pt x="23908" y="79845"/>
-                                <a:pt x="34616" y="71831"/>
-                                <a:pt x="0" y="106447"/>
-                              </a:cubicBezTo>
-                              <a:cubicBezTo>
-                                <a:pt x="3175" y="119147"/>
-                                <a:pt x="-414" y="136028"/>
-                                <a:pt x="9525" y="144547"/>
-                              </a:cubicBezTo>
-                              <a:cubicBezTo>
-                                <a:pt x="24771" y="157615"/>
-                                <a:pt x="49967" y="152458"/>
-                                <a:pt x="66675" y="163597"/>
-                              </a:cubicBezTo>
-                              <a:cubicBezTo>
-                                <a:pt x="76200" y="169947"/>
-                                <a:pt x="85011" y="177527"/>
-                                <a:pt x="95250" y="182647"/>
-                              </a:cubicBezTo>
-                              <a:cubicBezTo>
-                                <a:pt x="114776" y="192410"/>
-                                <a:pt x="153336" y="198074"/>
-                                <a:pt x="171450" y="201697"/>
-                              </a:cubicBezTo>
-                              <a:cubicBezTo>
-                                <a:pt x="333375" y="198522"/>
-                                <a:pt x="495493" y="200684"/>
-                                <a:pt x="657225" y="192172"/>
-                              </a:cubicBezTo>
-                              <a:cubicBezTo>
-                                <a:pt x="677278" y="191117"/>
-                                <a:pt x="697667" y="184261"/>
-                                <a:pt x="714375" y="173122"/>
-                              </a:cubicBezTo>
-                              <a:lnTo>
-                                <a:pt x="742950" y="154072"/>
-                              </a:lnTo>
-                              <a:cubicBezTo>
-                                <a:pt x="753384" y="122770"/>
-                                <a:pt x="764125" y="105403"/>
-                                <a:pt x="742950" y="68347"/>
-                              </a:cubicBezTo>
-                              <a:cubicBezTo>
-                                <a:pt x="737969" y="59630"/>
-                                <a:pt x="723152" y="63698"/>
-                                <a:pt x="714375" y="58822"/>
-                              </a:cubicBezTo>
-                              <a:cubicBezTo>
-                                <a:pt x="694361" y="47703"/>
-                                <a:pt x="679437" y="26275"/>
-                                <a:pt x="657225" y="20722"/>
-                              </a:cubicBezTo>
-                              <a:cubicBezTo>
-                                <a:pt x="644525" y="17547"/>
-                                <a:pt x="631712" y="14793"/>
-                                <a:pt x="619125" y="11197"/>
-                              </a:cubicBezTo>
-                              <a:cubicBezTo>
-                                <a:pt x="609471" y="8439"/>
-                                <a:pt x="600582" y="2073"/>
-                                <a:pt x="590550" y="1672"/>
-                              </a:cubicBezTo>
-                              <a:cubicBezTo>
-                                <a:pt x="520756" y="-1120"/>
-                                <a:pt x="392112" y="85"/>
-                                <a:pt x="342900" y="1672"/>
-                              </a:cubicBezTo>
-                              <a:close/>
-                            </a:path>
-                          </a:pathLst>
-                        </a:custGeom>
-                        <a:noFill/>
-                        <a:ln w="28575">
-                          <a:solidFill>
-                            <a:srgbClr val="C00000"/>
-                          </a:solidFill>
-                        </a:ln>
-                      </wps:spPr>
-                      <wps:style>
-                        <a:lnRef idx="2">
-                          <a:schemeClr val="accent1">
-                            <a:shade val="50000"/>
-                          </a:schemeClr>
-                        </a:lnRef>
-                        <a:fillRef idx="1">
-                          <a:schemeClr val="accent1"/>
-                        </a:fillRef>
-                        <a:effectRef idx="0">
-                          <a:schemeClr val="accent1"/>
-                        </a:effectRef>
-                        <a:fontRef idx="minor">
-                          <a:schemeClr val="lt1"/>
-                        </a:fontRef>
-                      </wps:style>
-                      <wps:bodyPr rot="0" spcFirstLastPara="0" vertOverflow="overflow" horzOverflow="overflow" vert="horz" wrap="square" lIns="91440" tIns="45720" rIns="91440" bIns="45720" numCol="1" spcCol="0" rtlCol="0" fromWordArt="0" anchor="ctr" anchorCtr="0" forceAA="0" compatLnSpc="1">
-                        <a:prstTxWarp prst="textNoShape">
-                          <a:avLst/>
-                        </a:prstTxWarp>
-                        <a:noAutofit/>
-                      </wps:bodyPr>
-                    </wps:wsp>
-                  </a:graphicData>
-                </a:graphic>
-                <wp14:sizeRelH relativeFrom="margin">
-                  <wp14:pctWidth>0</wp14:pctWidth>
-                </wp14:sizeRelH>
-              </wp:anchor>
-            </w:drawing>
-          </mc:Choice>
-          <mc:Fallback>
-            <w:pict>
-              <v:shape w14:anchorId="001908E5" id="Freeform 53" o:spid="_x0000_s1026" style="position:absolute;margin-left:402pt;margin-top:88.25pt;width:24.75pt;height:15.75pt;z-index:251668480;visibility:visible;mso-wrap-style:square;mso-width-percent:0;mso-wrap-distance-left:9pt;mso-wrap-distance-top:0;mso-wrap-distance-right:9pt;mso-wrap-distance-bottom:0;mso-position-horizontal:absolute;mso-position-horizontal-relative:text;mso-position-vertical:absolute;mso-position-vertical-relative:text;mso-width-percent:0;mso-width-relative:margin;v-text-anchor:middle" coordsize="755127,201697" o:gfxdata="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" path="m342900,1672v-49212,1587,-31542,7669,-47625,9525c228740,18874,161315,19236,95250,30247,83958,32129,75990,42643,66675,49297,23908,79845,34616,71831,,106447v3175,12700,-414,29581,9525,38100c24771,157615,49967,152458,66675,163597v9525,6350,18336,13930,28575,19050c114776,192410,153336,198074,171450,201697v161925,-3175,324043,-1013,485775,-9525c677278,191117,697667,184261,714375,173122r28575,-19050c753384,122770,764125,105403,742950,68347v-4981,-8717,-19798,-4649,-28575,-9525c694361,47703,679437,26275,657225,20722,644525,17547,631712,14793,619125,11197,609471,8439,600582,2073,590550,1672,520756,-1120,392112,85,342900,1672xe" filled="f" strokecolor="#c00000" strokeweight="2.25pt">
-                <v:stroke joinstyle="miter"/>
-                <v:path arrowok="t" o:connecttype="custom" o:connectlocs="142734,1658;122910,11104;39648,29996;27754,48888;0,105565;3965,143349;27754,162241;39648,181133;71367,200025;273573,190579;297362,171687;309256,152795;309256,67780;297362,58334;273573,20550;257714,11104;245819,1658;142734,1658" o:connectangles="0,0,0,0,0,0,0,0,0,0,0,0,0,0,0,0,0,0"/>
-              </v:shape>
-            </w:pict>
-          </mc:Fallback>
-        </mc:AlternateContent>
-      </w:r>
+        <w:ind w:left="3600"/>
+      </w:pPr>
       <w:r>
         <w:rPr>
           <w:noProof/>
@@ -3339,10 +3086,10 @@
               <wp:anchor distT="0" distB="0" distL="114300" distR="114300" simplePos="0" relativeHeight="251666432" behindDoc="0" locked="0" layoutInCell="1" allowOverlap="1" wp14:anchorId="3A470F01" wp14:editId="53176F3B">
                 <wp:simplePos x="0" y="0"/>
                 <wp:positionH relativeFrom="column">
-                  <wp:posOffset>4400550</wp:posOffset>
+                  <wp:posOffset>4829175</wp:posOffset>
                 </wp:positionH>
                 <wp:positionV relativeFrom="paragraph">
-                  <wp:posOffset>1120775</wp:posOffset>
+                  <wp:posOffset>1130300</wp:posOffset>
                 </wp:positionV>
                 <wp:extent cx="371475" cy="200025"/>
                 <wp:effectExtent l="38100" t="19050" r="28575" b="47625"/>
@@ -3591,9 +3338,276 @@
           </mc:Choice>
           <mc:Fallback>
             <w:pict>
-              <v:shape w14:anchorId="765BB6EB" id="Freeform 52" o:spid="_x0000_s1026" style="position:absolute;margin-left:346.5pt;margin-top:88.25pt;width:29.25pt;height:15.75pt;z-index:251666432;visibility:visible;mso-wrap-style:square;mso-width-percent:0;mso-height-percent:0;mso-wrap-distance-left:9pt;mso-wrap-distance-top:0;mso-wrap-distance-right:9pt;mso-wrap-distance-bottom:0;mso-position-horizontal:absolute;mso-position-horizontal-relative:text;mso-position-vertical:absolute;mso-position-vertical-relative:text;mso-width-percent:0;mso-height-percent:0;mso-width-relative:margin;mso-height-relative:margin;v-text-anchor:middle" coordsize="755127,201697" o:gfxdata="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" path="m342900,1672v-49212,1587,-31542,7669,-47625,9525c228740,18874,161315,19236,95250,30247,83958,32129,75990,42643,66675,49297,23908,79845,34616,71831,,106447v3175,12700,-414,29581,9525,38100c24771,157615,49967,152458,66675,163597v9525,6350,18336,13930,28575,19050c114776,192410,153336,198074,171450,201697v161925,-3175,324043,-1013,485775,-9525c677278,191117,697667,184261,714375,173122r28575,-19050c753384,122770,764125,105403,742950,68347v-4981,-8717,-19798,-4649,-28575,-9525c694361,47703,679437,26275,657225,20722,644525,17547,631712,14793,619125,11197,609471,8439,600582,2073,590550,1672,520756,-1120,392112,85,342900,1672xe" filled="f" strokecolor="#c00000" strokeweight="2.25pt">
+              <v:shape w14:anchorId="018313B3" id="Freeform 52" o:spid="_x0000_s1026" style="position:absolute;margin-left:380.25pt;margin-top:89pt;width:29.25pt;height:15.75pt;z-index:251666432;visibility:visible;mso-wrap-style:square;mso-width-percent:0;mso-height-percent:0;mso-wrap-distance-left:9pt;mso-wrap-distance-top:0;mso-wrap-distance-right:9pt;mso-wrap-distance-bottom:0;mso-position-horizontal:absolute;mso-position-horizontal-relative:text;mso-position-vertical:absolute;mso-position-vertical-relative:text;mso-width-percent:0;mso-height-percent:0;mso-width-relative:margin;mso-height-relative:margin;v-text-anchor:middle" coordsize="755127,201697" o:gfxdata="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" path="m342900,1672v-49212,1587,-31542,7669,-47625,9525c228740,18874,161315,19236,95250,30247,83958,32129,75990,42643,66675,49297,23908,79845,34616,71831,,106447v3175,12700,-414,29581,9525,38100c24771,157615,49967,152458,66675,163597v9525,6350,18336,13930,28575,19050c114776,192410,153336,198074,171450,201697v161925,-3175,324043,-1013,485775,-9525c677278,191117,697667,184261,714375,173122r28575,-19050c753384,122770,764125,105403,742950,68347v-4981,-8717,-19798,-4649,-28575,-9525c694361,47703,679437,26275,657225,20722,644525,17547,631712,14793,619125,11197,609471,8439,600582,2073,590550,1672,520756,-1120,392112,85,342900,1672xe" filled="f" strokecolor="#c00000" strokeweight="2.25pt">
                 <v:stroke joinstyle="miter"/>
                 <v:path arrowok="t" o:connecttype="custom" o:connectlocs="168685,1658;145257,11104;46857,29996;32800,48888;0,105565;4686,143349;32800,162241;46857,181133;84343,200025;323313,190579;351428,171687;365485,152795;365485,67780;351428,58334;323313,20550;304571,11104;290513,1658;168685,1658" o:connectangles="0,0,0,0,0,0,0,0,0,0,0,0,0,0,0,0,0,0"/>
+              </v:shape>
+            </w:pict>
+          </mc:Fallback>
+        </mc:AlternateContent>
+      </w:r>
+      <w:r>
+        <w:rPr>
+          <w:noProof/>
+        </w:rPr>
+        <mc:AlternateContent>
+          <mc:Choice Requires="wps">
+            <w:drawing>
+              <wp:anchor distT="0" distB="0" distL="114300" distR="114300" simplePos="0" relativeHeight="251668480" behindDoc="0" locked="0" layoutInCell="1" allowOverlap="1" wp14:anchorId="3A470F01" wp14:editId="53176F3B">
+                <wp:simplePos x="0" y="0"/>
+                <wp:positionH relativeFrom="column">
+                  <wp:posOffset>5562600</wp:posOffset>
+                </wp:positionH>
+                <wp:positionV relativeFrom="paragraph">
+                  <wp:posOffset>1130300</wp:posOffset>
+                </wp:positionV>
+                <wp:extent cx="314325" cy="200025"/>
+                <wp:effectExtent l="38100" t="19050" r="28575" b="47625"/>
+                <wp:wrapNone/>
+                <wp:docPr id="53" name="Freeform 53"/>
+                <wp:cNvGraphicFramePr/>
+                <a:graphic xmlns:a="http://schemas.openxmlformats.org/drawingml/2006/main">
+                  <a:graphicData uri="http://schemas.microsoft.com/office/word/2010/wordprocessingShape">
+                    <wps:wsp>
+                      <wps:cNvSpPr/>
+                      <wps:spPr>
+                        <a:xfrm>
+                          <a:off x="0" y="0"/>
+                          <a:ext cx="314325" cy="200025"/>
+                        </a:xfrm>
+                        <a:custGeom>
+                          <a:avLst/>
+                          <a:gdLst>
+                            <a:gd name="connsiteX0" fmla="*/ 342900 w 755127"/>
+                            <a:gd name="connsiteY0" fmla="*/ 1672 h 201697"/>
+                            <a:gd name="connsiteX1" fmla="*/ 295275 w 755127"/>
+                            <a:gd name="connsiteY1" fmla="*/ 11197 h 201697"/>
+                            <a:gd name="connsiteX2" fmla="*/ 95250 w 755127"/>
+                            <a:gd name="connsiteY2" fmla="*/ 30247 h 201697"/>
+                            <a:gd name="connsiteX3" fmla="*/ 66675 w 755127"/>
+                            <a:gd name="connsiteY3" fmla="*/ 49297 h 201697"/>
+                            <a:gd name="connsiteX4" fmla="*/ 0 w 755127"/>
+                            <a:gd name="connsiteY4" fmla="*/ 106447 h 201697"/>
+                            <a:gd name="connsiteX5" fmla="*/ 9525 w 755127"/>
+                            <a:gd name="connsiteY5" fmla="*/ 144547 h 201697"/>
+                            <a:gd name="connsiteX6" fmla="*/ 66675 w 755127"/>
+                            <a:gd name="connsiteY6" fmla="*/ 163597 h 201697"/>
+                            <a:gd name="connsiteX7" fmla="*/ 95250 w 755127"/>
+                            <a:gd name="connsiteY7" fmla="*/ 182647 h 201697"/>
+                            <a:gd name="connsiteX8" fmla="*/ 171450 w 755127"/>
+                            <a:gd name="connsiteY8" fmla="*/ 201697 h 201697"/>
+                            <a:gd name="connsiteX9" fmla="*/ 657225 w 755127"/>
+                            <a:gd name="connsiteY9" fmla="*/ 192172 h 201697"/>
+                            <a:gd name="connsiteX10" fmla="*/ 714375 w 755127"/>
+                            <a:gd name="connsiteY10" fmla="*/ 173122 h 201697"/>
+                            <a:gd name="connsiteX11" fmla="*/ 742950 w 755127"/>
+                            <a:gd name="connsiteY11" fmla="*/ 154072 h 201697"/>
+                            <a:gd name="connsiteX12" fmla="*/ 742950 w 755127"/>
+                            <a:gd name="connsiteY12" fmla="*/ 68347 h 201697"/>
+                            <a:gd name="connsiteX13" fmla="*/ 714375 w 755127"/>
+                            <a:gd name="connsiteY13" fmla="*/ 58822 h 201697"/>
+                            <a:gd name="connsiteX14" fmla="*/ 657225 w 755127"/>
+                            <a:gd name="connsiteY14" fmla="*/ 20722 h 201697"/>
+                            <a:gd name="connsiteX15" fmla="*/ 619125 w 755127"/>
+                            <a:gd name="connsiteY15" fmla="*/ 11197 h 201697"/>
+                            <a:gd name="connsiteX16" fmla="*/ 590550 w 755127"/>
+                            <a:gd name="connsiteY16" fmla="*/ 1672 h 201697"/>
+                            <a:gd name="connsiteX17" fmla="*/ 342900 w 755127"/>
+                            <a:gd name="connsiteY17" fmla="*/ 1672 h 201697"/>
+                          </a:gdLst>
+                          <a:ahLst/>
+                          <a:cxnLst>
+                            <a:cxn ang="0">
+                              <a:pos x="connsiteX0" y="connsiteY0"/>
+                            </a:cxn>
+                            <a:cxn ang="0">
+                              <a:pos x="connsiteX1" y="connsiteY1"/>
+                            </a:cxn>
+                            <a:cxn ang="0">
+                              <a:pos x="connsiteX2" y="connsiteY2"/>
+                            </a:cxn>
+                            <a:cxn ang="0">
+                              <a:pos x="connsiteX3" y="connsiteY3"/>
+                            </a:cxn>
+                            <a:cxn ang="0">
+                              <a:pos x="connsiteX4" y="connsiteY4"/>
+                            </a:cxn>
+                            <a:cxn ang="0">
+                              <a:pos x="connsiteX5" y="connsiteY5"/>
+                            </a:cxn>
+                            <a:cxn ang="0">
+                              <a:pos x="connsiteX6" y="connsiteY6"/>
+                            </a:cxn>
+                            <a:cxn ang="0">
+                              <a:pos x="connsiteX7" y="connsiteY7"/>
+                            </a:cxn>
+                            <a:cxn ang="0">
+                              <a:pos x="connsiteX8" y="connsiteY8"/>
+                            </a:cxn>
+                            <a:cxn ang="0">
+                              <a:pos x="connsiteX9" y="connsiteY9"/>
+                            </a:cxn>
+                            <a:cxn ang="0">
+                              <a:pos x="connsiteX10" y="connsiteY10"/>
+                            </a:cxn>
+                            <a:cxn ang="0">
+                              <a:pos x="connsiteX11" y="connsiteY11"/>
+                            </a:cxn>
+                            <a:cxn ang="0">
+                              <a:pos x="connsiteX12" y="connsiteY12"/>
+                            </a:cxn>
+                            <a:cxn ang="0">
+                              <a:pos x="connsiteX13" y="connsiteY13"/>
+                            </a:cxn>
+                            <a:cxn ang="0">
+                              <a:pos x="connsiteX14" y="connsiteY14"/>
+                            </a:cxn>
+                            <a:cxn ang="0">
+                              <a:pos x="connsiteX15" y="connsiteY15"/>
+                            </a:cxn>
+                            <a:cxn ang="0">
+                              <a:pos x="connsiteX16" y="connsiteY16"/>
+                            </a:cxn>
+                            <a:cxn ang="0">
+                              <a:pos x="connsiteX17" y="connsiteY17"/>
+                            </a:cxn>
+                          </a:cxnLst>
+                          <a:rect l="l" t="t" r="r" b="b"/>
+                          <a:pathLst>
+                            <a:path w="755127" h="201697">
+                              <a:moveTo>
+                                <a:pt x="342900" y="1672"/>
+                              </a:moveTo>
+                              <a:cubicBezTo>
+                                <a:pt x="293688" y="3259"/>
+                                <a:pt x="311358" y="9341"/>
+                                <a:pt x="295275" y="11197"/>
+                              </a:cubicBezTo>
+                              <a:cubicBezTo>
+                                <a:pt x="228740" y="18874"/>
+                                <a:pt x="161315" y="19236"/>
+                                <a:pt x="95250" y="30247"/>
+                              </a:cubicBezTo>
+                              <a:cubicBezTo>
+                                <a:pt x="83958" y="32129"/>
+                                <a:pt x="75990" y="42643"/>
+                                <a:pt x="66675" y="49297"/>
+                              </a:cubicBezTo>
+                              <a:cubicBezTo>
+                                <a:pt x="23908" y="79845"/>
+                                <a:pt x="34616" y="71831"/>
+                                <a:pt x="0" y="106447"/>
+                              </a:cubicBezTo>
+                              <a:cubicBezTo>
+                                <a:pt x="3175" y="119147"/>
+                                <a:pt x="-414" y="136028"/>
+                                <a:pt x="9525" y="144547"/>
+                              </a:cubicBezTo>
+                              <a:cubicBezTo>
+                                <a:pt x="24771" y="157615"/>
+                                <a:pt x="49967" y="152458"/>
+                                <a:pt x="66675" y="163597"/>
+                              </a:cubicBezTo>
+                              <a:cubicBezTo>
+                                <a:pt x="76200" y="169947"/>
+                                <a:pt x="85011" y="177527"/>
+                                <a:pt x="95250" y="182647"/>
+                              </a:cubicBezTo>
+                              <a:cubicBezTo>
+                                <a:pt x="114776" y="192410"/>
+                                <a:pt x="153336" y="198074"/>
+                                <a:pt x="171450" y="201697"/>
+                              </a:cubicBezTo>
+                              <a:cubicBezTo>
+                                <a:pt x="333375" y="198522"/>
+                                <a:pt x="495493" y="200684"/>
+                                <a:pt x="657225" y="192172"/>
+                              </a:cubicBezTo>
+                              <a:cubicBezTo>
+                                <a:pt x="677278" y="191117"/>
+                                <a:pt x="697667" y="184261"/>
+                                <a:pt x="714375" y="173122"/>
+                              </a:cubicBezTo>
+                              <a:lnTo>
+                                <a:pt x="742950" y="154072"/>
+                              </a:lnTo>
+                              <a:cubicBezTo>
+                                <a:pt x="753384" y="122770"/>
+                                <a:pt x="764125" y="105403"/>
+                                <a:pt x="742950" y="68347"/>
+                              </a:cubicBezTo>
+                              <a:cubicBezTo>
+                                <a:pt x="737969" y="59630"/>
+                                <a:pt x="723152" y="63698"/>
+                                <a:pt x="714375" y="58822"/>
+                              </a:cubicBezTo>
+                              <a:cubicBezTo>
+                                <a:pt x="694361" y="47703"/>
+                                <a:pt x="679437" y="26275"/>
+                                <a:pt x="657225" y="20722"/>
+                              </a:cubicBezTo>
+                              <a:cubicBezTo>
+                                <a:pt x="644525" y="17547"/>
+                                <a:pt x="631712" y="14793"/>
+                                <a:pt x="619125" y="11197"/>
+                              </a:cubicBezTo>
+                              <a:cubicBezTo>
+                                <a:pt x="609471" y="8439"/>
+                                <a:pt x="600582" y="2073"/>
+                                <a:pt x="590550" y="1672"/>
+                              </a:cubicBezTo>
+                              <a:cubicBezTo>
+                                <a:pt x="520756" y="-1120"/>
+                                <a:pt x="392112" y="85"/>
+                                <a:pt x="342900" y="1672"/>
+                              </a:cubicBezTo>
+                              <a:close/>
+                            </a:path>
+                          </a:pathLst>
+                        </a:custGeom>
+                        <a:noFill/>
+                        <a:ln w="28575">
+                          <a:solidFill>
+                            <a:srgbClr val="C00000"/>
+                          </a:solidFill>
+                        </a:ln>
+                      </wps:spPr>
+                      <wps:style>
+                        <a:lnRef idx="2">
+                          <a:schemeClr val="accent1">
+                            <a:shade val="50000"/>
+                          </a:schemeClr>
+                        </a:lnRef>
+                        <a:fillRef idx="1">
+                          <a:schemeClr val="accent1"/>
+                        </a:fillRef>
+                        <a:effectRef idx="0">
+                          <a:schemeClr val="accent1"/>
+                        </a:effectRef>
+                        <a:fontRef idx="minor">
+                          <a:schemeClr val="lt1"/>
+                        </a:fontRef>
+                      </wps:style>
+                      <wps:bodyPr rot="0" spcFirstLastPara="0" vertOverflow="overflow" horzOverflow="overflow" vert="horz" wrap="square" lIns="91440" tIns="45720" rIns="91440" bIns="45720" numCol="1" spcCol="0" rtlCol="0" fromWordArt="0" anchor="ctr" anchorCtr="0" forceAA="0" compatLnSpc="1">
+                        <a:prstTxWarp prst="textNoShape">
+                          <a:avLst/>
+                        </a:prstTxWarp>
+                        <a:noAutofit/>
+                      </wps:bodyPr>
+                    </wps:wsp>
+                  </a:graphicData>
+                </a:graphic>
+                <wp14:sizeRelH relativeFrom="margin">
+                  <wp14:pctWidth>0</wp14:pctWidth>
+                </wp14:sizeRelH>
+              </wp:anchor>
+            </w:drawing>
+          </mc:Choice>
+          <mc:Fallback>
+            <w:pict>
+              <v:shape w14:anchorId="2ECAE659" id="Freeform 53" o:spid="_x0000_s1026" style="position:absolute;margin-left:438pt;margin-top:89pt;width:24.75pt;height:15.75pt;z-index:251668480;visibility:visible;mso-wrap-style:square;mso-width-percent:0;mso-wrap-distance-left:9pt;mso-wrap-distance-top:0;mso-wrap-distance-right:9pt;mso-wrap-distance-bottom:0;mso-position-horizontal:absolute;mso-position-horizontal-relative:text;mso-position-vertical:absolute;mso-position-vertical-relative:text;mso-width-percent:0;mso-width-relative:margin;v-text-anchor:middle" coordsize="755127,201697" o:gfxdata="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" path="m342900,1672v-49212,1587,-31542,7669,-47625,9525c228740,18874,161315,19236,95250,30247,83958,32129,75990,42643,66675,49297,23908,79845,34616,71831,,106447v3175,12700,-414,29581,9525,38100c24771,157615,49967,152458,66675,163597v9525,6350,18336,13930,28575,19050c114776,192410,153336,198074,171450,201697v161925,-3175,324043,-1013,485775,-9525c677278,191117,697667,184261,714375,173122r28575,-19050c753384,122770,764125,105403,742950,68347v-4981,-8717,-19798,-4649,-28575,-9525c694361,47703,679437,26275,657225,20722,644525,17547,631712,14793,619125,11197,609471,8439,600582,2073,590550,1672,520756,-1120,392112,85,342900,1672xe" filled="f" strokecolor="#c00000" strokeweight="2.25pt">
+                <v:stroke joinstyle="miter"/>
+                <v:path arrowok="t" o:connecttype="custom" o:connectlocs="142734,1658;122910,11104;39648,29996;27754,48888;0,105565;3965,143349;27754,162241;39648,181133;71367,200025;273573,190579;297362,171687;309256,152795;309256,67780;297362,58334;273573,20550;257714,11104;245819,1658;142734,1658" o:connectangles="0,0,0,0,0,0,0,0,0,0,0,0,0,0,0,0,0,0"/>
               </v:shape>
             </w:pict>
           </mc:Fallback>
@@ -3658,10 +3672,13 @@
     <w:p>
       <w:pPr>
         <w:pStyle w:val="ListParagraph"/>
-        <w:ind w:left="2880"/>
+        <w:ind w:left="3240" w:firstLine="360"/>
       </w:pPr>
       <w:r>
         <w:t>Example: 199.05 / 200</w:t>
+      </w:r>
+      <w:r>
+        <w:t>.00</w:t>
       </w:r>
       <w:r>
         <w:t xml:space="preserve"> </w:t>
@@ -3675,23 +3692,11 @@
         <w:pStyle w:val="ListParagraph"/>
         <w:numPr>
           <w:ilvl w:val="1"/>
-          <w:numId w:val="4"/>
+          <w:numId w:val="6"/>
         </w:numPr>
       </w:pPr>
       <w:r>
-        <w:t>Write down the scale factor.</w:t>
-      </w:r>
-    </w:p>
-    <w:p>
-      <w:pPr>
-        <w:pStyle w:val="ListParagraph"/>
-        <w:numPr>
-          <w:ilvl w:val="1"/>
-          <w:numId w:val="4"/>
-        </w:numPr>
-      </w:pPr>
-      <w:r>
-        <w:t>For each beam:</w:t>
+        <w:t>If daily QA was performed in DailyQA3:</w:t>
       </w:r>
     </w:p>
     <w:p>
@@ -3699,40 +3704,19 @@
         <w:pStyle w:val="ListParagraph"/>
         <w:numPr>
           <w:ilvl w:val="2"/>
-          <w:numId w:val="4"/>
+          <w:numId w:val="6"/>
         </w:numPr>
       </w:pPr>
       <w:r>
-        <w:t>With the beam</w:t>
-      </w:r>
-      <w:r>
-        <w:t xml:space="preserve"> selected, go to </w:t>
-      </w:r>
-      <w:r>
-        <w:rPr>
-          <w:b/>
-        </w:rPr>
-        <w:t>Edit</w:t>
-      </w:r>
-      <w:r>
-        <w:t xml:space="preserve"> &gt; </w:t>
-      </w:r>
-      <w:r>
-        <w:rPr>
-          <w:b/>
-        </w:rPr>
-        <w:t>Rescale Planned Dose…</w:t>
-      </w:r>
-    </w:p>
-    <w:p>
-      <w:pPr>
-        <w:pStyle w:val="ListParagraph"/>
-        <w:ind w:left="2160"/>
-      </w:pPr>
-      <w:r>
-        <w:rPr>
-          <w:b/>
-        </w:rPr>
+        <w:t>Open the DailyQA3 software. Since you are not measuring anything, you may ignore the following error:</w:t>
+      </w:r>
+    </w:p>
+    <w:p>
+      <w:pPr>
+        <w:pStyle w:val="ListParagraph"/>
+        <w:ind w:left="3240"/>
+      </w:pPr>
+      <w:r>
         <w:pict>
           <v:shapetype id="_x0000_t75" coordsize="21600,21600" o:spt="75" o:preferrelative="t" path="m@4@5l@4@11@9@11@9@5xe" filled="f" stroked="f">
             <v:stroke joinstyle="miter"/>
@@ -3753,8 +3737,424 @@
             <v:path o:extrusionok="f" gradientshapeok="t" o:connecttype="rect"/>
             <o:lock v:ext="edit" aspectratio="t"/>
           </v:shapetype>
-          <v:shape id="_x0000_i1025" type="#_x0000_t75" style="width:152.05pt;height:27.05pt">
-            <v:imagedata r:id="rId24" o:title="beam selected"/>
+          <v:shape id="_x0000_i1028" type="#_x0000_t75" style="width:161.3pt;height:78.1pt">
+            <v:imagedata r:id="rId24" o:title="error"/>
+          </v:shape>
+        </w:pict>
+      </w:r>
+    </w:p>
+    <w:p>
+      <w:pPr>
+        <w:pStyle w:val="ListParagraph"/>
+        <w:numPr>
+          <w:ilvl w:val="2"/>
+          <w:numId w:val="6"/>
+        </w:numPr>
+      </w:pPr>
+      <w:r>
+        <w:t xml:space="preserve">Log in with username and password </w:t>
+      </w:r>
+      <w:r>
+        <w:rPr>
+          <w:i/>
+        </w:rPr>
+        <w:t>tech</w:t>
+      </w:r>
+      <w:r>
+        <w:t>.</w:t>
+      </w:r>
+    </w:p>
+    <w:p>
+      <w:pPr>
+        <w:pStyle w:val="ListParagraph"/>
+        <w:ind w:left="3240"/>
+      </w:pPr>
+      <w:r>
+        <w:lastRenderedPageBreak/>
+        <w:pict>
+          <v:shape id="_x0000_i1030" type="#_x0000_t75" style="width:294.55pt;height:231.9pt">
+            <v:imagedata r:id="rId25" o:title="login"/>
+          </v:shape>
+        </w:pict>
+      </w:r>
+    </w:p>
+    <w:p>
+      <w:pPr>
+        <w:pStyle w:val="ListParagraph"/>
+        <w:numPr>
+          <w:ilvl w:val="2"/>
+          <w:numId w:val="6"/>
+        </w:numPr>
+      </w:pPr>
+      <w:r>
+        <w:t xml:space="preserve">Select today’s date on the calendar (it should already be selected) and click </w:t>
+      </w:r>
+      <w:r>
+        <w:rPr>
+          <w:b/>
+        </w:rPr>
+        <w:t>Trend</w:t>
+      </w:r>
+      <w:r>
+        <w:t>.</w:t>
+      </w:r>
+    </w:p>
+    <w:p>
+      <w:pPr>
+        <w:pStyle w:val="ListParagraph"/>
+        <w:ind w:left="3240"/>
+      </w:pPr>
+      <w:r>
+        <w:rPr>
+          <w:noProof/>
+        </w:rPr>
+        <mc:AlternateContent>
+          <mc:Choice Requires="wps">
+            <w:drawing>
+              <wp:anchor distT="0" distB="0" distL="114300" distR="114300" simplePos="0" relativeHeight="251669504" behindDoc="0" locked="0" layoutInCell="1" allowOverlap="1">
+                <wp:simplePos x="0" y="0"/>
+                <wp:positionH relativeFrom="column">
+                  <wp:posOffset>5514975</wp:posOffset>
+                </wp:positionH>
+                <wp:positionV relativeFrom="paragraph">
+                  <wp:posOffset>292100</wp:posOffset>
+                </wp:positionV>
+                <wp:extent cx="447675" cy="219075"/>
+                <wp:effectExtent l="19050" t="19050" r="28575" b="28575"/>
+                <wp:wrapNone/>
+                <wp:docPr id="30" name="Rectangle 30"/>
+                <wp:cNvGraphicFramePr/>
+                <a:graphic xmlns:a="http://schemas.openxmlformats.org/drawingml/2006/main">
+                  <a:graphicData uri="http://schemas.microsoft.com/office/word/2010/wordprocessingShape">
+                    <wps:wsp>
+                      <wps:cNvSpPr/>
+                      <wps:spPr>
+                        <a:xfrm>
+                          <a:off x="0" y="0"/>
+                          <a:ext cx="447675" cy="219075"/>
+                        </a:xfrm>
+                        <a:prstGeom prst="rect">
+                          <a:avLst/>
+                        </a:prstGeom>
+                        <a:noFill/>
+                        <a:ln w="38100">
+                          <a:solidFill>
+                            <a:srgbClr val="FF0000"/>
+                          </a:solidFill>
+                        </a:ln>
+                      </wps:spPr>
+                      <wps:style>
+                        <a:lnRef idx="2">
+                          <a:schemeClr val="accent1">
+                            <a:shade val="50000"/>
+                          </a:schemeClr>
+                        </a:lnRef>
+                        <a:fillRef idx="1">
+                          <a:schemeClr val="accent1"/>
+                        </a:fillRef>
+                        <a:effectRef idx="0">
+                          <a:schemeClr val="accent1"/>
+                        </a:effectRef>
+                        <a:fontRef idx="minor">
+                          <a:schemeClr val="lt1"/>
+                        </a:fontRef>
+                      </wps:style>
+                      <wps:bodyPr rot="0" spcFirstLastPara="0" vertOverflow="overflow" horzOverflow="overflow" vert="horz" wrap="square" lIns="91440" tIns="45720" rIns="91440" bIns="45720" numCol="1" spcCol="0" rtlCol="0" fromWordArt="0" anchor="ctr" anchorCtr="0" forceAA="0" compatLnSpc="1">
+                        <a:prstTxWarp prst="textNoShape">
+                          <a:avLst/>
+                        </a:prstTxWarp>
+                        <a:noAutofit/>
+                      </wps:bodyPr>
+                    </wps:wsp>
+                  </a:graphicData>
+                </a:graphic>
+                <wp14:sizeRelV relativeFrom="margin">
+                  <wp14:pctHeight>0</wp14:pctHeight>
+                </wp14:sizeRelV>
+              </wp:anchor>
+            </w:drawing>
+          </mc:Choice>
+          <mc:Fallback>
+            <w:pict>
+              <v:rect w14:anchorId="62BB82AD" id="Rectangle 30" o:spid="_x0000_s1026" style="position:absolute;margin-left:434.25pt;margin-top:23pt;width:35.25pt;height:17.25pt;z-index:251669504;visibility:visible;mso-wrap-style:square;mso-height-percent:0;mso-wrap-distance-left:9pt;mso-wrap-distance-top:0;mso-wrap-distance-right:9pt;mso-wrap-distance-bottom:0;mso-position-horizontal:absolute;mso-position-horizontal-relative:text;mso-position-vertical:absolute;mso-position-vertical-relative:text;mso-height-percent:0;mso-height-relative:margin;v-text-anchor:middle" o:gfxdata="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" filled="f" strokecolor="red" strokeweight="3pt"/>
+            </w:pict>
+          </mc:Fallback>
+        </mc:AlternateContent>
+      </w:r>
+      <w:r>
+        <w:pict>
+          <v:shape id="_x0000_i1033" type="#_x0000_t75" style="width:307.65pt;height:69.2pt">
+            <v:imagedata r:id="rId26" o:title="trend"/>
+          </v:shape>
+        </w:pict>
+      </w:r>
+    </w:p>
+    <w:p>
+      <w:pPr>
+        <w:pStyle w:val="ListParagraph"/>
+        <w:numPr>
+          <w:ilvl w:val="2"/>
+          <w:numId w:val="6"/>
+        </w:numPr>
+      </w:pPr>
+      <w:r>
+        <w:t>Navigate to today’s date on the graph. Divide the measured dose by the expected dose.</w:t>
+      </w:r>
+    </w:p>
+    <w:p>
+      <w:pPr>
+        <w:pStyle w:val="ListParagraph"/>
+        <w:ind w:left="3240"/>
+      </w:pPr>
+      <w:r>
+        <w:rPr>
+          <w:noProof/>
+        </w:rPr>
+        <mc:AlternateContent>
+          <mc:Choice Requires="wps">
+            <w:drawing>
+              <wp:anchor distT="0" distB="0" distL="114300" distR="114300" simplePos="0" relativeHeight="251673600" behindDoc="0" locked="0" layoutInCell="1" allowOverlap="1" wp14:anchorId="380ED4A0" wp14:editId="2BFFDFC2">
+                <wp:simplePos x="0" y="0"/>
+                <wp:positionH relativeFrom="column">
+                  <wp:posOffset>4540134</wp:posOffset>
+                </wp:positionH>
+                <wp:positionV relativeFrom="paragraph">
+                  <wp:posOffset>2546110</wp:posOffset>
+                </wp:positionV>
+                <wp:extent cx="213640" cy="94384"/>
+                <wp:effectExtent l="19050" t="19050" r="15240" b="20320"/>
+                <wp:wrapNone/>
+                <wp:docPr id="41" name="Rectangle 41"/>
+                <wp:cNvGraphicFramePr/>
+                <a:graphic xmlns:a="http://schemas.openxmlformats.org/drawingml/2006/main">
+                  <a:graphicData uri="http://schemas.microsoft.com/office/word/2010/wordprocessingShape">
+                    <wps:wsp>
+                      <wps:cNvSpPr/>
+                      <wps:spPr>
+                        <a:xfrm>
+                          <a:off x="0" y="0"/>
+                          <a:ext cx="213640" cy="94384"/>
+                        </a:xfrm>
+                        <a:prstGeom prst="rect">
+                          <a:avLst/>
+                        </a:prstGeom>
+                        <a:noFill/>
+                        <a:ln w="28575">
+                          <a:solidFill>
+                            <a:srgbClr val="FF0000"/>
+                          </a:solidFill>
+                        </a:ln>
+                      </wps:spPr>
+                      <wps:style>
+                        <a:lnRef idx="2">
+                          <a:schemeClr val="accent1">
+                            <a:shade val="50000"/>
+                          </a:schemeClr>
+                        </a:lnRef>
+                        <a:fillRef idx="1">
+                          <a:schemeClr val="accent1"/>
+                        </a:fillRef>
+                        <a:effectRef idx="0">
+                          <a:schemeClr val="accent1"/>
+                        </a:effectRef>
+                        <a:fontRef idx="minor">
+                          <a:schemeClr val="lt1"/>
+                        </a:fontRef>
+                      </wps:style>
+                      <wps:bodyPr rot="0" spcFirstLastPara="0" vertOverflow="overflow" horzOverflow="overflow" vert="horz" wrap="square" lIns="91440" tIns="45720" rIns="91440" bIns="45720" numCol="1" spcCol="0" rtlCol="0" fromWordArt="0" anchor="ctr" anchorCtr="0" forceAA="0" compatLnSpc="1">
+                        <a:prstTxWarp prst="textNoShape">
+                          <a:avLst/>
+                        </a:prstTxWarp>
+                        <a:noAutofit/>
+                      </wps:bodyPr>
+                    </wps:wsp>
+                  </a:graphicData>
+                </a:graphic>
+                <wp14:sizeRelH relativeFrom="margin">
+                  <wp14:pctWidth>0</wp14:pctWidth>
+                </wp14:sizeRelH>
+                <wp14:sizeRelV relativeFrom="margin">
+                  <wp14:pctHeight>0</wp14:pctHeight>
+                </wp14:sizeRelV>
+              </wp:anchor>
+            </w:drawing>
+          </mc:Choice>
+          <mc:Fallback>
+            <w:pict>
+              <v:rect w14:anchorId="01693FF2" id="Rectangle 41" o:spid="_x0000_s1026" style="position:absolute;margin-left:357.5pt;margin-top:200.5pt;width:16.8pt;height:7.45pt;z-index:251673600;visibility:visible;mso-wrap-style:square;mso-width-percent:0;mso-height-percent:0;mso-wrap-distance-left:9pt;mso-wrap-distance-top:0;mso-wrap-distance-right:9pt;mso-wrap-distance-bottom:0;mso-position-horizontal:absolute;mso-position-horizontal-relative:text;mso-position-vertical:absolute;mso-position-vertical-relative:text;mso-width-percent:0;mso-height-percent:0;mso-width-relative:margin;mso-height-relative:margin;v-text-anchor:middle" o:gfxdata="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" filled="f" strokecolor="red" strokeweight="2.25pt"/>
+            </w:pict>
+          </mc:Fallback>
+        </mc:AlternateContent>
+      </w:r>
+      <w:r>
+        <w:rPr>
+          <w:noProof/>
+        </w:rPr>
+        <mc:AlternateContent>
+          <mc:Choice Requires="wps">
+            <w:drawing>
+              <wp:anchor distT="0" distB="0" distL="114300" distR="114300" simplePos="0" relativeHeight="251671552" behindDoc="0" locked="0" layoutInCell="1" allowOverlap="1" wp14:anchorId="27981B5D" wp14:editId="115E91E2">
+                <wp:simplePos x="0" y="0"/>
+                <wp:positionH relativeFrom="column">
+                  <wp:posOffset>4221678</wp:posOffset>
+                </wp:positionH>
+                <wp:positionV relativeFrom="paragraph">
+                  <wp:posOffset>2541880</wp:posOffset>
+                </wp:positionV>
+                <wp:extent cx="213640" cy="94384"/>
+                <wp:effectExtent l="19050" t="19050" r="15240" b="20320"/>
+                <wp:wrapNone/>
+                <wp:docPr id="31" name="Rectangle 31"/>
+                <wp:cNvGraphicFramePr/>
+                <a:graphic xmlns:a="http://schemas.openxmlformats.org/drawingml/2006/main">
+                  <a:graphicData uri="http://schemas.microsoft.com/office/word/2010/wordprocessingShape">
+                    <wps:wsp>
+                      <wps:cNvSpPr/>
+                      <wps:spPr>
+                        <a:xfrm>
+                          <a:off x="0" y="0"/>
+                          <a:ext cx="213640" cy="94384"/>
+                        </a:xfrm>
+                        <a:prstGeom prst="rect">
+                          <a:avLst/>
+                        </a:prstGeom>
+                        <a:noFill/>
+                        <a:ln w="28575">
+                          <a:solidFill>
+                            <a:srgbClr val="FF0000"/>
+                          </a:solidFill>
+                        </a:ln>
+                      </wps:spPr>
+                      <wps:style>
+                        <a:lnRef idx="2">
+                          <a:schemeClr val="accent1">
+                            <a:shade val="50000"/>
+                          </a:schemeClr>
+                        </a:lnRef>
+                        <a:fillRef idx="1">
+                          <a:schemeClr val="accent1"/>
+                        </a:fillRef>
+                        <a:effectRef idx="0">
+                          <a:schemeClr val="accent1"/>
+                        </a:effectRef>
+                        <a:fontRef idx="minor">
+                          <a:schemeClr val="lt1"/>
+                        </a:fontRef>
+                      </wps:style>
+                      <wps:bodyPr rot="0" spcFirstLastPara="0" vertOverflow="overflow" horzOverflow="overflow" vert="horz" wrap="square" lIns="91440" tIns="45720" rIns="91440" bIns="45720" numCol="1" spcCol="0" rtlCol="0" fromWordArt="0" anchor="ctr" anchorCtr="0" forceAA="0" compatLnSpc="1">
+                        <a:prstTxWarp prst="textNoShape">
+                          <a:avLst/>
+                        </a:prstTxWarp>
+                        <a:noAutofit/>
+                      </wps:bodyPr>
+                    </wps:wsp>
+                  </a:graphicData>
+                </a:graphic>
+                <wp14:sizeRelH relativeFrom="margin">
+                  <wp14:pctWidth>0</wp14:pctWidth>
+                </wp14:sizeRelH>
+                <wp14:sizeRelV relativeFrom="margin">
+                  <wp14:pctHeight>0</wp14:pctHeight>
+                </wp14:sizeRelV>
+              </wp:anchor>
+            </w:drawing>
+          </mc:Choice>
+          <mc:Fallback>
+            <w:pict>
+              <v:rect w14:anchorId="53B84AD6" id="Rectangle 31" o:spid="_x0000_s1026" style="position:absolute;margin-left:332.4pt;margin-top:200.15pt;width:16.8pt;height:7.45pt;z-index:251671552;visibility:visible;mso-wrap-style:square;mso-width-percent:0;mso-height-percent:0;mso-wrap-distance-left:9pt;mso-wrap-distance-top:0;mso-wrap-distance-right:9pt;mso-wrap-distance-bottom:0;mso-position-horizontal:absolute;mso-position-horizontal-relative:text;mso-position-vertical:absolute;mso-position-vertical-relative:text;mso-width-percent:0;mso-height-percent:0;mso-width-relative:margin;mso-height-relative:margin;v-text-anchor:middle" o:gfxdata="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" filled="f" strokecolor="red" strokeweight="2.25pt"/>
+            </w:pict>
+          </mc:Fallback>
+        </mc:AlternateContent>
+      </w:r>
+      <w:r>
+        <w:pict>
+          <v:shape id="_x0000_i1036" type="#_x0000_t75" style="width:359.55pt;height:268.85pt">
+            <v:imagedata r:id="rId27" o:title="dose"/>
+          </v:shape>
+        </w:pict>
+      </w:r>
+    </w:p>
+    <w:p>
+      <w:pPr>
+        <w:pStyle w:val="ListParagraph"/>
+        <w:ind w:left="3240"/>
+      </w:pPr>
+      <w:r>
+        <w:t xml:space="preserve">Example: 199.88 </w:t>
+      </w:r>
+      <w:bookmarkStart w:id="0" w:name="_GoBack"/>
+      <w:bookmarkEnd w:id="0"/>
+      <w:r>
+        <w:t>/ 200 = 0.9994</w:t>
+      </w:r>
+    </w:p>
+    <w:p>
+      <w:pPr>
+        <w:pStyle w:val="ListParagraph"/>
+        <w:numPr>
+          <w:ilvl w:val="1"/>
+          <w:numId w:val="4"/>
+        </w:numPr>
+      </w:pPr>
+      <w:r>
+        <w:lastRenderedPageBreak/>
+        <w:t>Write down the scale factor.</w:t>
+      </w:r>
+    </w:p>
+    <w:p>
+      <w:pPr>
+        <w:pStyle w:val="ListParagraph"/>
+        <w:numPr>
+          <w:ilvl w:val="1"/>
+          <w:numId w:val="4"/>
+        </w:numPr>
+      </w:pPr>
+      <w:r>
+        <w:t>For each beam:</w:t>
+      </w:r>
+    </w:p>
+    <w:p>
+      <w:pPr>
+        <w:pStyle w:val="ListParagraph"/>
+        <w:numPr>
+          <w:ilvl w:val="2"/>
+          <w:numId w:val="4"/>
+        </w:numPr>
+      </w:pPr>
+      <w:r>
+        <w:t>With the beam</w:t>
+      </w:r>
+      <w:r>
+        <w:t xml:space="preserve"> selected, go to </w:t>
+      </w:r>
+      <w:r>
+        <w:rPr>
+          <w:b/>
+        </w:rPr>
+        <w:t>Edit</w:t>
+      </w:r>
+      <w:r>
+        <w:t xml:space="preserve"> &gt; </w:t>
+      </w:r>
+      <w:r>
+        <w:rPr>
+          <w:b/>
+        </w:rPr>
+        <w:t>Rescale Planned Dose…</w:t>
+      </w:r>
+    </w:p>
+    <w:p>
+      <w:pPr>
+        <w:pStyle w:val="ListParagraph"/>
+        <w:ind w:left="2160"/>
+      </w:pPr>
+      <w:r>
+        <w:rPr>
+          <w:b/>
+        </w:rPr>
+        <w:pict>
+          <v:shape id="_x0000_i1025" type="#_x0000_t75" style="width:151.95pt;height:27.1pt">
+            <v:imagedata r:id="rId28" o:title="beam selected"/>
           </v:shape>
         </w:pict>
       </w:r>
@@ -3786,7 +4186,7 @@
                     </pic:cNvPicPr>
                   </pic:nvPicPr>
                   <pic:blipFill>
-                    <a:blip r:embed="rId25">
+                    <a:blip r:embed="rId29">
                       <a:extLst>
                         <a:ext uri="{28A0092B-C50C-407E-A947-70E740481C1C}">
                           <a14:useLocalDpi xmlns:a14="http://schemas.microsoft.com/office/drawing/2010/main" val="0"/>
@@ -3829,7 +4229,6 @@
         </w:numPr>
       </w:pPr>
       <w:r>
-        <w:lastRenderedPageBreak/>
         <w:t xml:space="preserve">Enter the scale factor in the </w:t>
       </w:r>
       <w:r>
@@ -3878,7 +4277,7 @@
                     </pic:cNvPicPr>
                   </pic:nvPicPr>
                   <pic:blipFill>
-                    <a:blip r:embed="rId26">
+                    <a:blip r:embed="rId30">
                       <a:extLst>
                         <a:ext uri="{28A0092B-C50C-407E-A947-70E740481C1C}">
                           <a14:useLocalDpi xmlns:a14="http://schemas.microsoft.com/office/drawing/2010/main" val="0"/>
@@ -3962,7 +4361,7 @@
                     </pic:cNvPicPr>
                   </pic:nvPicPr>
                   <pic:blipFill>
-                    <a:blip r:embed="rId27">
+                    <a:blip r:embed="rId31">
                       <a:extLst>
                         <a:ext uri="{28A0092B-C50C-407E-A947-70E740481C1C}">
                           <a14:useLocalDpi xmlns:a14="http://schemas.microsoft.com/office/drawing/2010/main" val="0"/>
@@ -4086,7 +4485,7 @@
                     </pic:cNvPicPr>
                   </pic:nvPicPr>
                   <pic:blipFill>
-                    <a:blip r:embed="rId28">
+                    <a:blip r:embed="rId32">
                       <a:extLst>
                         <a:ext uri="{28A0092B-C50C-407E-A947-70E740481C1C}">
                           <a14:useLocalDpi xmlns:a14="http://schemas.microsoft.com/office/drawing/2010/main" val="0"/>
@@ -4129,6 +4528,7 @@
         </w:numPr>
       </w:pPr>
       <w:r>
+        <w:lastRenderedPageBreak/>
         <w:t xml:space="preserve">Wait until you see “Ready.” </w:t>
       </w:r>
       <w:r>
@@ -4179,7 +4579,6 @@
         <w:rPr>
           <w:noProof/>
         </w:rPr>
-        <w:lastRenderedPageBreak/>
         <w:drawing>
           <wp:inline distT="0" distB="0" distL="0" distR="0">
             <wp:extent cx="3705225" cy="2190750"/>
@@ -4198,7 +4597,7 @@
                     </pic:cNvPicPr>
                   </pic:nvPicPr>
                   <pic:blipFill>
-                    <a:blip r:embed="rId29">
+                    <a:blip r:embed="rId33">
                       <a:extLst>
                         <a:ext uri="{28A0092B-C50C-407E-A947-70E740481C1C}">
                           <a14:useLocalDpi xmlns:a14="http://schemas.microsoft.com/office/drawing/2010/main" val="0"/>
@@ -4296,7 +4695,7 @@
                     </pic:cNvPicPr>
                   </pic:nvPicPr>
                   <pic:blipFill>
-                    <a:blip r:embed="rId30">
+                    <a:blip r:embed="rId34">
                       <a:extLst>
                         <a:ext uri="{28A0092B-C50C-407E-A947-70E740481C1C}">
                           <a14:useLocalDpi xmlns:a14="http://schemas.microsoft.com/office/drawing/2010/main" val="0"/>
@@ -4354,7 +4753,7 @@
                     </pic:cNvPicPr>
                   </pic:nvPicPr>
                   <pic:blipFill>
-                    <a:blip r:embed="rId31">
+                    <a:blip r:embed="rId35">
                       <a:extLst>
                         <a:ext uri="{28A0092B-C50C-407E-A947-70E740481C1C}">
                           <a14:useLocalDpi xmlns:a14="http://schemas.microsoft.com/office/drawing/2010/main" val="0"/>
@@ -4454,7 +4853,7 @@
                     </pic:cNvPicPr>
                   </pic:nvPicPr>
                   <pic:blipFill>
-                    <a:blip r:embed="rId32">
+                    <a:blip r:embed="rId36">
                       <a:extLst>
                         <a:ext uri="{28A0092B-C50C-407E-A947-70E740481C1C}">
                           <a14:useLocalDpi xmlns:a14="http://schemas.microsoft.com/office/drawing/2010/main" val="0"/>
@@ -4510,7 +4909,7 @@
                     <pic:cNvPicPr/>
                   </pic:nvPicPr>
                   <pic:blipFill>
-                    <a:blip r:embed="rId33">
+                    <a:blip r:embed="rId37">
                       <a:extLst>
                         <a:ext uri="{28A0092B-C50C-407E-A947-70E740481C1C}">
                           <a14:useLocalDpi xmlns:a14="http://schemas.microsoft.com/office/drawing/2010/main" val="0"/>
@@ -4615,7 +5014,7 @@
                     </pic:cNvPicPr>
                   </pic:nvPicPr>
                   <pic:blipFill>
-                    <a:blip r:embed="rId34">
+                    <a:blip r:embed="rId38">
                       <a:extLst>
                         <a:ext uri="{28A0092B-C50C-407E-A947-70E740481C1C}">
                           <a14:useLocalDpi xmlns:a14="http://schemas.microsoft.com/office/drawing/2010/main" val="0"/>
@@ -4718,7 +5117,7 @@
                     </pic:cNvPicPr>
                   </pic:nvPicPr>
                   <pic:blipFill>
-                    <a:blip r:embed="rId35">
+                    <a:blip r:embed="rId39">
                       <a:extLst>
                         <a:ext uri="{28A0092B-C50C-407E-A947-70E740481C1C}">
                           <a14:useLocalDpi xmlns:a14="http://schemas.microsoft.com/office/drawing/2010/main" val="0"/>
@@ -4792,7 +5191,7 @@
                     </pic:cNvPicPr>
                   </pic:nvPicPr>
                   <pic:blipFill>
-                    <a:blip r:embed="rId36">
+                    <a:blip r:embed="rId40">
                       <a:extLst>
                         <a:ext uri="{28A0092B-C50C-407E-A947-70E740481C1C}">
                           <a14:useLocalDpi xmlns:a14="http://schemas.microsoft.com/office/drawing/2010/main" val="0"/>
@@ -4891,8 +5290,8 @@
       </w:pPr>
       <w:r>
         <w:pict>
-          <v:shape id="_x0000_i1034" type="#_x0000_t75" style="width:123.85pt;height:71.4pt">
-            <v:imagedata r:id="rId37" o:title="auto comments"/>
+          <v:shape id="_x0000_i1026" type="#_x0000_t75" style="width:123.9pt;height:71.55pt">
+            <v:imagedata r:id="rId41" o:title="auto comments"/>
           </v:shape>
         </w:pict>
       </w:r>
@@ -4914,8 +5313,8 @@
       </w:pPr>
       <w:r>
         <w:pict>
-          <v:shape id="_x0000_i1036" type="#_x0000_t75" style="width:127.85pt;height:55.85pt">
-            <v:imagedata r:id="rId38" o:title="comments"/>
+          <v:shape id="_x0000_i1027" type="#_x0000_t75" style="width:127.65pt;height:55.65pt">
+            <v:imagedata r:id="rId42" o:title="comments"/>
           </v:shape>
         </w:pict>
       </w:r>
@@ -4989,7 +5388,7 @@
                     </pic:cNvPicPr>
                   </pic:nvPicPr>
                   <pic:blipFill>
-                    <a:blip r:embed="rId39">
+                    <a:blip r:embed="rId43">
                       <a:extLst>
                         <a:ext uri="{28A0092B-C50C-407E-A947-70E740481C1C}">
                           <a14:useLocalDpi xmlns:a14="http://schemas.microsoft.com/office/drawing/2010/main" val="0"/>
@@ -5071,7 +5470,7 @@
                     </pic:cNvPicPr>
                   </pic:nvPicPr>
                   <pic:blipFill>
-                    <a:blip r:embed="rId40">
+                    <a:blip r:embed="rId44">
                       <a:extLst>
                         <a:ext uri="{28A0092B-C50C-407E-A947-70E740481C1C}">
                           <a14:useLocalDpi xmlns:a14="http://schemas.microsoft.com/office/drawing/2010/main" val="0"/>
@@ -5154,7 +5553,7 @@
                     </pic:cNvPicPr>
                   </pic:nvPicPr>
                   <pic:blipFill>
-                    <a:blip r:embed="rId41">
+                    <a:blip r:embed="rId45">
                       <a:extLst>
                         <a:ext uri="{28A0092B-C50C-407E-A947-70E740481C1C}">
                           <a14:useLocalDpi xmlns:a14="http://schemas.microsoft.com/office/drawing/2010/main" val="0"/>
@@ -5260,7 +5659,7 @@
                     </pic:cNvPicPr>
                   </pic:nvPicPr>
                   <pic:blipFill>
-                    <a:blip r:embed="rId42">
+                    <a:blip r:embed="rId46">
                       <a:extLst>
                         <a:ext uri="{28A0092B-C50C-407E-A947-70E740481C1C}">
                           <a14:useLocalDpi xmlns:a14="http://schemas.microsoft.com/office/drawing/2010/main" val="0"/>
@@ -5342,7 +5741,7 @@
                     </pic:cNvPicPr>
                   </pic:nvPicPr>
                   <pic:blipFill>
-                    <a:blip r:embed="rId43">
+                    <a:blip r:embed="rId47">
                       <a:extLst>
                         <a:ext uri="{28A0092B-C50C-407E-A947-70E740481C1C}">
                           <a14:useLocalDpi xmlns:a14="http://schemas.microsoft.com/office/drawing/2010/main" val="0"/>
@@ -5414,7 +5813,7 @@
                     </pic:cNvPicPr>
                   </pic:nvPicPr>
                   <pic:blipFill>
-                    <a:blip r:embed="rId44">
+                    <a:blip r:embed="rId48">
                       <a:extLst>
                         <a:ext uri="{28A0092B-C50C-407E-A947-70E740481C1C}">
                           <a14:useLocalDpi xmlns:a14="http://schemas.microsoft.com/office/drawing/2010/main" val="0"/>
@@ -5499,7 +5898,7 @@
                     </pic:cNvPicPr>
                   </pic:nvPicPr>
                   <pic:blipFill>
-                    <a:blip r:embed="rId45">
+                    <a:blip r:embed="rId49">
                       <a:extLst>
                         <a:ext uri="{28A0092B-C50C-407E-A947-70E740481C1C}">
                           <a14:useLocalDpi xmlns:a14="http://schemas.microsoft.com/office/drawing/2010/main" val="0"/>
@@ -5595,7 +5994,7 @@
                     </pic:cNvPicPr>
                   </pic:nvPicPr>
                   <pic:blipFill>
-                    <a:blip r:embed="rId46">
+                    <a:blip r:embed="rId50">
                       <a:extLst>
                         <a:ext uri="{28A0092B-C50C-407E-A947-70E740481C1C}">
                           <a14:useLocalDpi xmlns:a14="http://schemas.microsoft.com/office/drawing/2010/main" val="0"/>
@@ -5640,8 +6039,6 @@
       <w:r>
         <w:t>For an Elekta plan:</w:t>
       </w:r>
-      <w:bookmarkStart w:id="0" w:name="_GoBack"/>
-      <w:bookmarkEnd w:id="0"/>
     </w:p>
     <w:p>
       <w:pPr>
@@ -5671,7 +6068,7 @@
                     </pic:cNvPicPr>
                   </pic:nvPicPr>
                   <pic:blipFill>
-                    <a:blip r:embed="rId47">
+                    <a:blip r:embed="rId51">
                       <a:extLst>
                         <a:ext uri="{28A0092B-C50C-407E-A947-70E740481C1C}">
                           <a14:useLocalDpi xmlns:a14="http://schemas.microsoft.com/office/drawing/2010/main" val="0"/>
@@ -5742,7 +6139,7 @@
                     </pic:cNvPicPr>
                   </pic:nvPicPr>
                   <pic:blipFill rotWithShape="1">
-                    <a:blip r:embed="rId48">
+                    <a:blip r:embed="rId52">
                       <a:extLst>
                         <a:ext uri="{28A0092B-C50C-407E-A947-70E740481C1C}">
                           <a14:useLocalDpi xmlns:a14="http://schemas.microsoft.com/office/drawing/2010/main" val="0"/>
@@ -5888,7 +6285,7 @@
                     <pic:cNvPicPr/>
                   </pic:nvPicPr>
                   <pic:blipFill>
-                    <a:blip r:embed="rId49"/>
+                    <a:blip r:embed="rId53"/>
                     <a:stretch>
                       <a:fillRect/>
                     </a:stretch>
@@ -5946,7 +6343,7 @@
                     <pic:cNvPicPr/>
                   </pic:nvPicPr>
                   <pic:blipFill>
-                    <a:blip r:embed="rId50"/>
+                    <a:blip r:embed="rId54"/>
                     <a:stretch>
                       <a:fillRect/>
                     </a:stretch>
@@ -5978,7 +6375,7 @@
       <w:r>
         <w:t xml:space="preserve">Add the data you wrote down, to the DQA statistical analysis </w:t>
       </w:r>
-      <w:hyperlink r:id="rId51" w:history="1">
+      <w:hyperlink r:id="rId55" w:history="1">
         <w:r>
           <w:rPr>
             <w:rStyle w:val="Hyperlink"/>
@@ -6576,8 +6973,7 @@
   <w:abstractNum w:abstractNumId="5" w15:restartNumberingAfterBreak="0">
     <w:nsid w:val="00000006"/>
     <w:multiLevelType w:val="multilevel"/>
-    <w:tmpl w:val="00000006"/>
-    <w:name w:val="WWNum8"/>
+    <w:tmpl w:val="232220AE"/>
     <w:lvl w:ilvl="0">
       <w:start w:val="1"/>
       <w:numFmt w:val="bullet"/>
@@ -6585,9 +6981,9 @@
       <w:lvlJc w:val="left"/>
       <w:pPr>
         <w:tabs>
-          <w:tab w:val="num" w:pos="0"/>
+          <w:tab w:val="num" w:pos="-360"/>
         </w:tabs>
-        <w:ind w:left="2160" w:hanging="360"/>
+        <w:ind w:left="1800" w:hanging="360"/>
       </w:pPr>
       <w:rPr>
         <w:rFonts w:ascii="Symbol" w:hAnsi="Symbol"/>
@@ -6595,116 +6991,116 @@
     </w:lvl>
     <w:lvl w:ilvl="1">
       <w:start w:val="1"/>
+      <w:numFmt w:val="bullet"/>
+      <w:lvlText w:val="o"/>
+      <w:lvlJc w:val="left"/>
+      <w:pPr>
+        <w:tabs>
+          <w:tab w:val="num" w:pos="-360"/>
+        </w:tabs>
+        <w:ind w:left="2520" w:hanging="360"/>
+      </w:pPr>
+      <w:rPr>
+        <w:rFonts w:ascii="Courier New" w:hAnsi="Courier New" w:cs="Courier New" w:hint="default"/>
+      </w:rPr>
+    </w:lvl>
+    <w:lvl w:ilvl="2">
+      <w:start w:val="1"/>
       <w:numFmt w:val="lowerRoman"/>
-      <w:lvlText w:val="%2."/>
+      <w:lvlText w:val="%3."/>
+      <w:lvlJc w:val="right"/>
+      <w:pPr>
+        <w:tabs>
+          <w:tab w:val="num" w:pos="-360"/>
+        </w:tabs>
+        <w:ind w:left="3240" w:hanging="360"/>
+      </w:pPr>
+    </w:lvl>
+    <w:lvl w:ilvl="3">
+      <w:start w:val="1"/>
+      <w:numFmt w:val="bullet"/>
+      <w:lvlText w:val=""/>
       <w:lvlJc w:val="left"/>
       <w:pPr>
         <w:tabs>
-          <w:tab w:val="num" w:pos="0"/>
+          <w:tab w:val="num" w:pos="-360"/>
         </w:tabs>
-        <w:ind w:left="2880" w:hanging="360"/>
-      </w:pPr>
-    </w:lvl>
-    <w:lvl w:ilvl="2">
+        <w:ind w:left="3960" w:hanging="360"/>
+      </w:pPr>
+      <w:rPr>
+        <w:rFonts w:ascii="Symbol" w:hAnsi="Symbol"/>
+      </w:rPr>
+    </w:lvl>
+    <w:lvl w:ilvl="4">
+      <w:start w:val="1"/>
+      <w:numFmt w:val="bullet"/>
+      <w:lvlText w:val="o"/>
+      <w:lvlJc w:val="left"/>
+      <w:pPr>
+        <w:tabs>
+          <w:tab w:val="num" w:pos="-360"/>
+        </w:tabs>
+        <w:ind w:left="4680" w:hanging="360"/>
+      </w:pPr>
+      <w:rPr>
+        <w:rFonts w:ascii="Courier New" w:hAnsi="Courier New" w:cs="Courier New"/>
+      </w:rPr>
+    </w:lvl>
+    <w:lvl w:ilvl="5">
       <w:start w:val="1"/>
       <w:numFmt w:val="bullet"/>
       <w:lvlText w:val=""/>
       <w:lvlJc w:val="left"/>
       <w:pPr>
         <w:tabs>
-          <w:tab w:val="num" w:pos="0"/>
+          <w:tab w:val="num" w:pos="-360"/>
         </w:tabs>
-        <w:ind w:left="3600" w:hanging="360"/>
+        <w:ind w:left="5400" w:hanging="360"/>
       </w:pPr>
       <w:rPr>
         <w:rFonts w:ascii="Wingdings" w:hAnsi="Wingdings"/>
       </w:rPr>
     </w:lvl>
-    <w:lvl w:ilvl="3">
+    <w:lvl w:ilvl="6">
       <w:start w:val="1"/>
       <w:numFmt w:val="bullet"/>
       <w:lvlText w:val=""/>
       <w:lvlJc w:val="left"/>
       <w:pPr>
         <w:tabs>
-          <w:tab w:val="num" w:pos="0"/>
+          <w:tab w:val="num" w:pos="-360"/>
         </w:tabs>
-        <w:ind w:left="4320" w:hanging="360"/>
+        <w:ind w:left="6120" w:hanging="360"/>
       </w:pPr>
       <w:rPr>
         <w:rFonts w:ascii="Symbol" w:hAnsi="Symbol"/>
       </w:rPr>
     </w:lvl>
-    <w:lvl w:ilvl="4">
+    <w:lvl w:ilvl="7">
       <w:start w:val="1"/>
       <w:numFmt w:val="bullet"/>
       <w:lvlText w:val="o"/>
       <w:lvlJc w:val="left"/>
       <w:pPr>
         <w:tabs>
-          <w:tab w:val="num" w:pos="0"/>
+          <w:tab w:val="num" w:pos="-360"/>
         </w:tabs>
-        <w:ind w:left="5040" w:hanging="360"/>
+        <w:ind w:left="6840" w:hanging="360"/>
       </w:pPr>
       <w:rPr>
         <w:rFonts w:ascii="Courier New" w:hAnsi="Courier New" w:cs="Courier New"/>
       </w:rPr>
     </w:lvl>
-    <w:lvl w:ilvl="5">
+    <w:lvl w:ilvl="8">
       <w:start w:val="1"/>
       <w:numFmt w:val="bullet"/>
       <w:lvlText w:val=""/>
       <w:lvlJc w:val="left"/>
       <w:pPr>
         <w:tabs>
-          <w:tab w:val="num" w:pos="0"/>
+          <w:tab w:val="num" w:pos="-360"/>
         </w:tabs>
-        <w:ind w:left="5760" w:hanging="360"/>
-      </w:pPr>
-      <w:rPr>
-        <w:rFonts w:ascii="Wingdings" w:hAnsi="Wingdings"/>
-      </w:rPr>
-    </w:lvl>
-    <w:lvl w:ilvl="6">
-      <w:start w:val="1"/>
-      <w:numFmt w:val="bullet"/>
-      <w:lvlText w:val=""/>
-      <w:lvlJc w:val="left"/>
-      <w:pPr>
-        <w:tabs>
-          <w:tab w:val="num" w:pos="0"/>
-        </w:tabs>
-        <w:ind w:left="6480" w:hanging="360"/>
-      </w:pPr>
-      <w:rPr>
-        <w:rFonts w:ascii="Symbol" w:hAnsi="Symbol"/>
-      </w:rPr>
-    </w:lvl>
-    <w:lvl w:ilvl="7">
-      <w:start w:val="1"/>
-      <w:numFmt w:val="bullet"/>
-      <w:lvlText w:val="o"/>
-      <w:lvlJc w:val="left"/>
-      <w:pPr>
-        <w:tabs>
-          <w:tab w:val="num" w:pos="0"/>
-        </w:tabs>
-        <w:ind w:left="7200" w:hanging="360"/>
-      </w:pPr>
-      <w:rPr>
-        <w:rFonts w:ascii="Courier New" w:hAnsi="Courier New" w:cs="Courier New"/>
-      </w:rPr>
-    </w:lvl>
-    <w:lvl w:ilvl="8">
-      <w:start w:val="1"/>
-      <w:numFmt w:val="bullet"/>
-      <w:lvlText w:val=""/>
-      <w:lvlJc w:val="left"/>
-      <w:pPr>
-        <w:tabs>
-          <w:tab w:val="num" w:pos="0"/>
-        </w:tabs>
-        <w:ind w:left="7920" w:hanging="360"/>
+        <w:ind w:left="7560" w:hanging="360"/>
       </w:pPr>
       <w:rPr>
         <w:rFonts w:ascii="Wingdings" w:hAnsi="Wingdings"/>
@@ -6834,6 +7230,92 @@
     </w:lvl>
   </w:abstractNum>
   <w:abstractNum w:abstractNumId="7" w15:restartNumberingAfterBreak="0">
+    <w:nsid w:val="0CB7071F"/>
+    <w:multiLevelType w:val="hybridMultilevel"/>
+    <w:tmpl w:val="B0262444"/>
+    <w:lvl w:ilvl="0" w:tplc="0409001B">
+      <w:start w:val="1"/>
+      <w:numFmt w:val="lowerRoman"/>
+      <w:lvlText w:val="%1."/>
+      <w:lvlJc w:val="right"/>
+      <w:pPr>
+        <w:ind w:left="3960" w:hanging="360"/>
+      </w:pPr>
+    </w:lvl>
+    <w:lvl w:ilvl="1" w:tplc="04090019" w:tentative="1">
+      <w:start w:val="1"/>
+      <w:numFmt w:val="lowerLetter"/>
+      <w:lvlText w:val="%2."/>
+      <w:lvlJc w:val="left"/>
+      <w:pPr>
+        <w:ind w:left="4680" w:hanging="360"/>
+      </w:pPr>
+    </w:lvl>
+    <w:lvl w:ilvl="2" w:tplc="0409001B" w:tentative="1">
+      <w:start w:val="1"/>
+      <w:numFmt w:val="lowerRoman"/>
+      <w:lvlText w:val="%3."/>
+      <w:lvlJc w:val="right"/>
+      <w:pPr>
+        <w:ind w:left="5400" w:hanging="180"/>
+      </w:pPr>
+    </w:lvl>
+    <w:lvl w:ilvl="3" w:tplc="0409000F" w:tentative="1">
+      <w:start w:val="1"/>
+      <w:numFmt w:val="decimal"/>
+      <w:lvlText w:val="%4."/>
+      <w:lvlJc w:val="left"/>
+      <w:pPr>
+        <w:ind w:left="6120" w:hanging="360"/>
+      </w:pPr>
+    </w:lvl>
+    <w:lvl w:ilvl="4" w:tplc="04090019" w:tentative="1">
+      <w:start w:val="1"/>
+      <w:numFmt w:val="lowerLetter"/>
+      <w:lvlText w:val="%5."/>
+      <w:lvlJc w:val="left"/>
+      <w:pPr>
+        <w:ind w:left="6840" w:hanging="360"/>
+      </w:pPr>
+    </w:lvl>
+    <w:lvl w:ilvl="5" w:tplc="0409001B" w:tentative="1">
+      <w:start w:val="1"/>
+      <w:numFmt w:val="lowerRoman"/>
+      <w:lvlText w:val="%6."/>
+      <w:lvlJc w:val="right"/>
+      <w:pPr>
+        <w:ind w:left="7560" w:hanging="180"/>
+      </w:pPr>
+    </w:lvl>
+    <w:lvl w:ilvl="6" w:tplc="0409000F" w:tentative="1">
+      <w:start w:val="1"/>
+      <w:numFmt w:val="decimal"/>
+      <w:lvlText w:val="%7."/>
+      <w:lvlJc w:val="left"/>
+      <w:pPr>
+        <w:ind w:left="8280" w:hanging="360"/>
+      </w:pPr>
+    </w:lvl>
+    <w:lvl w:ilvl="7" w:tplc="04090019" w:tentative="1">
+      <w:start w:val="1"/>
+      <w:numFmt w:val="lowerLetter"/>
+      <w:lvlText w:val="%8."/>
+      <w:lvlJc w:val="left"/>
+      <w:pPr>
+        <w:ind w:left="9000" w:hanging="360"/>
+      </w:pPr>
+    </w:lvl>
+    <w:lvl w:ilvl="8" w:tplc="0409001B" w:tentative="1">
+      <w:start w:val="1"/>
+      <w:numFmt w:val="lowerRoman"/>
+      <w:lvlText w:val="%9."/>
+      <w:lvlJc w:val="right"/>
+      <w:pPr>
+        <w:ind w:left="9720" w:hanging="180"/>
+      </w:pPr>
+    </w:lvl>
+  </w:abstractNum>
+  <w:abstractNum w:abstractNumId="8" w15:restartNumberingAfterBreak="0">
     <w:nsid w:val="1F46088C"/>
     <w:multiLevelType w:val="hybridMultilevel"/>
     <w:tmpl w:val="F9F27A98"/>
@@ -6946,7 +7428,93 @@
       </w:rPr>
     </w:lvl>
   </w:abstractNum>
-  <w:abstractNum w:abstractNumId="8" w15:restartNumberingAfterBreak="0">
+  <w:abstractNum w:abstractNumId="9" w15:restartNumberingAfterBreak="0">
+    <w:nsid w:val="2C5C74D1"/>
+    <w:multiLevelType w:val="hybridMultilevel"/>
+    <w:tmpl w:val="743A6D3E"/>
+    <w:lvl w:ilvl="0" w:tplc="0409001B">
+      <w:start w:val="1"/>
+      <w:numFmt w:val="lowerRoman"/>
+      <w:lvlText w:val="%1."/>
+      <w:lvlJc w:val="right"/>
+      <w:pPr>
+        <w:ind w:left="720" w:hanging="360"/>
+      </w:pPr>
+    </w:lvl>
+    <w:lvl w:ilvl="1" w:tplc="04090019">
+      <w:start w:val="1"/>
+      <w:numFmt w:val="lowerLetter"/>
+      <w:lvlText w:val="%2."/>
+      <w:lvlJc w:val="left"/>
+      <w:pPr>
+        <w:ind w:left="1440" w:hanging="360"/>
+      </w:pPr>
+    </w:lvl>
+    <w:lvl w:ilvl="2" w:tplc="0409001B">
+      <w:start w:val="1"/>
+      <w:numFmt w:val="lowerRoman"/>
+      <w:lvlText w:val="%3."/>
+      <w:lvlJc w:val="right"/>
+      <w:pPr>
+        <w:ind w:left="2160" w:hanging="180"/>
+      </w:pPr>
+    </w:lvl>
+    <w:lvl w:ilvl="3" w:tplc="0409000F">
+      <w:start w:val="1"/>
+      <w:numFmt w:val="decimal"/>
+      <w:lvlText w:val="%4."/>
+      <w:lvlJc w:val="left"/>
+      <w:pPr>
+        <w:ind w:left="2880" w:hanging="360"/>
+      </w:pPr>
+    </w:lvl>
+    <w:lvl w:ilvl="4" w:tplc="04090019">
+      <w:start w:val="1"/>
+      <w:numFmt w:val="lowerLetter"/>
+      <w:lvlText w:val="%5."/>
+      <w:lvlJc w:val="left"/>
+      <w:pPr>
+        <w:ind w:left="3600" w:hanging="360"/>
+      </w:pPr>
+    </w:lvl>
+    <w:lvl w:ilvl="5" w:tplc="0409001B" w:tentative="1">
+      <w:start w:val="1"/>
+      <w:numFmt w:val="lowerRoman"/>
+      <w:lvlText w:val="%6."/>
+      <w:lvlJc w:val="right"/>
+      <w:pPr>
+        <w:ind w:left="4320" w:hanging="180"/>
+      </w:pPr>
+    </w:lvl>
+    <w:lvl w:ilvl="6" w:tplc="0409000F" w:tentative="1">
+      <w:start w:val="1"/>
+      <w:numFmt w:val="decimal"/>
+      <w:lvlText w:val="%7."/>
+      <w:lvlJc w:val="left"/>
+      <w:pPr>
+        <w:ind w:left="5040" w:hanging="360"/>
+      </w:pPr>
+    </w:lvl>
+    <w:lvl w:ilvl="7" w:tplc="04090019" w:tentative="1">
+      <w:start w:val="1"/>
+      <w:numFmt w:val="lowerLetter"/>
+      <w:lvlText w:val="%8."/>
+      <w:lvlJc w:val="left"/>
+      <w:pPr>
+        <w:ind w:left="5760" w:hanging="360"/>
+      </w:pPr>
+    </w:lvl>
+    <w:lvl w:ilvl="8" w:tplc="0409001B" w:tentative="1">
+      <w:start w:val="1"/>
+      <w:numFmt w:val="lowerRoman"/>
+      <w:lvlText w:val="%9."/>
+      <w:lvlJc w:val="right"/>
+      <w:pPr>
+        <w:ind w:left="6480" w:hanging="180"/>
+      </w:pPr>
+    </w:lvl>
+  </w:abstractNum>
+  <w:abstractNum w:abstractNumId="10" w15:restartNumberingAfterBreak="0">
     <w:nsid w:val="30304FE9"/>
     <w:multiLevelType w:val="hybridMultilevel"/>
     <w:tmpl w:val="D0420516"/>
@@ -7059,7 +7627,7 @@
       </w:rPr>
     </w:lvl>
   </w:abstractNum>
-  <w:abstractNum w:abstractNumId="9" w15:restartNumberingAfterBreak="0">
+  <w:abstractNum w:abstractNumId="11" w15:restartNumberingAfterBreak="0">
     <w:nsid w:val="68780C0B"/>
     <w:multiLevelType w:val="multilevel"/>
     <w:tmpl w:val="6DE8C786"/>
@@ -7169,6 +7737,92 @@
           <w:tab w:val="num" w:pos="6480"/>
         </w:tabs>
         <w:ind w:left="6480" w:hanging="720"/>
+      </w:pPr>
+    </w:lvl>
+  </w:abstractNum>
+  <w:abstractNum w:abstractNumId="12" w15:restartNumberingAfterBreak="0">
+    <w:nsid w:val="6B2C467D"/>
+    <w:multiLevelType w:val="hybridMultilevel"/>
+    <w:tmpl w:val="D590894E"/>
+    <w:lvl w:ilvl="0" w:tplc="0409001B">
+      <w:start w:val="1"/>
+      <w:numFmt w:val="lowerRoman"/>
+      <w:lvlText w:val="%1."/>
+      <w:lvlJc w:val="right"/>
+      <w:pPr>
+        <w:ind w:left="360" w:hanging="360"/>
+      </w:pPr>
+    </w:lvl>
+    <w:lvl w:ilvl="1" w:tplc="04090019">
+      <w:start w:val="1"/>
+      <w:numFmt w:val="lowerLetter"/>
+      <w:lvlText w:val="%2."/>
+      <w:lvlJc w:val="left"/>
+      <w:pPr>
+        <w:ind w:left="1080" w:hanging="360"/>
+      </w:pPr>
+    </w:lvl>
+    <w:lvl w:ilvl="2" w:tplc="0409001B">
+      <w:start w:val="1"/>
+      <w:numFmt w:val="lowerRoman"/>
+      <w:lvlText w:val="%3."/>
+      <w:lvlJc w:val="right"/>
+      <w:pPr>
+        <w:ind w:left="1800" w:hanging="180"/>
+      </w:pPr>
+    </w:lvl>
+    <w:lvl w:ilvl="3" w:tplc="0409000F">
+      <w:start w:val="1"/>
+      <w:numFmt w:val="decimal"/>
+      <w:lvlText w:val="%4."/>
+      <w:lvlJc w:val="left"/>
+      <w:pPr>
+        <w:ind w:left="2520" w:hanging="360"/>
+      </w:pPr>
+    </w:lvl>
+    <w:lvl w:ilvl="4" w:tplc="04090019">
+      <w:start w:val="1"/>
+      <w:numFmt w:val="lowerLetter"/>
+      <w:lvlText w:val="%5."/>
+      <w:lvlJc w:val="left"/>
+      <w:pPr>
+        <w:ind w:left="3240" w:hanging="360"/>
+      </w:pPr>
+    </w:lvl>
+    <w:lvl w:ilvl="5" w:tplc="0409001B">
+      <w:start w:val="1"/>
+      <w:numFmt w:val="lowerRoman"/>
+      <w:lvlText w:val="%6."/>
+      <w:lvlJc w:val="right"/>
+      <w:pPr>
+        <w:ind w:left="3960" w:hanging="180"/>
+      </w:pPr>
+    </w:lvl>
+    <w:lvl w:ilvl="6" w:tplc="0409000F" w:tentative="1">
+      <w:start w:val="1"/>
+      <w:numFmt w:val="decimal"/>
+      <w:lvlText w:val="%7."/>
+      <w:lvlJc w:val="left"/>
+      <w:pPr>
+        <w:ind w:left="4680" w:hanging="360"/>
+      </w:pPr>
+    </w:lvl>
+    <w:lvl w:ilvl="7" w:tplc="04090019" w:tentative="1">
+      <w:start w:val="1"/>
+      <w:numFmt w:val="lowerLetter"/>
+      <w:lvlText w:val="%8."/>
+      <w:lvlJc w:val="left"/>
+      <w:pPr>
+        <w:ind w:left="5400" w:hanging="360"/>
+      </w:pPr>
+    </w:lvl>
+    <w:lvl w:ilvl="8" w:tplc="0409001B" w:tentative="1">
+      <w:start w:val="1"/>
+      <w:numFmt w:val="lowerRoman"/>
+      <w:lvlText w:val="%9."/>
+      <w:lvlJc w:val="right"/>
+      <w:pPr>
+        <w:ind w:left="6120" w:hanging="180"/>
       </w:pPr>
     </w:lvl>
   </w:abstractNum>
@@ -7194,16 +7848,25 @@
     <w:abstractNumId w:val="6"/>
   </w:num>
   <w:num w:numId="8">
-    <w:abstractNumId w:val="9"/>
+    <w:abstractNumId w:val="11"/>
   </w:num>
   <w:num w:numId="9">
-    <w:abstractNumId w:val="9"/>
+    <w:abstractNumId w:val="11"/>
   </w:num>
   <w:num w:numId="10">
+    <w:abstractNumId w:val="8"/>
+  </w:num>
+  <w:num w:numId="11">
+    <w:abstractNumId w:val="10"/>
+  </w:num>
+  <w:num w:numId="12">
+    <w:abstractNumId w:val="12"/>
+  </w:num>
+  <w:num w:numId="13">
     <w:abstractNumId w:val="7"/>
   </w:num>
-  <w:num w:numId="11">
-    <w:abstractNumId w:val="8"/>
+  <w:num w:numId="14">
+    <w:abstractNumId w:val="9"/>
   </w:num>
 </w:numbering>
 </file>
@@ -8156,7 +8819,7 @@
 </file>
 
 <file path=customXml/itemProps1.xml><?xml version="1.0" encoding="utf-8"?>
-<ds:datastoreItem xmlns:ds="http://schemas.openxmlformats.org/officeDocument/2006/customXml" ds:itemID="{79E95918-D439-4D52-9F81-C20428F79976}">
+<ds:datastoreItem xmlns:ds="http://schemas.openxmlformats.org/officeDocument/2006/customXml" ds:itemID="{617ED785-0AEE-44ED-8B37-2EA0151F9C4E}">
   <ds:schemaRefs>
     <ds:schemaRef ds:uri="http://schemas.openxmlformats.org/officeDocument/2006/bibliography"/>
   </ds:schemaRefs>

</xml_diff>

<commit_message>
Add instructions about plane center
</commit_message>
<xml_diff>
--- a/Procedures/DQA/Delta4 for DQA.docx
+++ b/Procedures/DQA/Delta4 for DQA.docx
@@ -3737,7 +3737,7 @@
             <v:path o:extrusionok="f" gradientshapeok="t" o:connecttype="rect"/>
             <o:lock v:ext="edit" aspectratio="t"/>
           </v:shapetype>
-          <v:shape id="_x0000_i1028" type="#_x0000_t75" style="width:161.3pt;height:78.1pt">
+          <v:shape id="_x0000_i1025" type="#_x0000_t75" style="width:161.3pt;height:78.35pt">
             <v:imagedata r:id="rId24" o:title="error"/>
           </v:shape>
         </w:pict>
@@ -3772,7 +3772,7 @@
       <w:r>
         <w:lastRenderedPageBreak/>
         <w:pict>
-          <v:shape id="_x0000_i1030" type="#_x0000_t75" style="width:294.55pt;height:231.9pt">
+          <v:shape id="_x0000_i1026" type="#_x0000_t75" style="width:294.9pt;height:232.15pt">
             <v:imagedata r:id="rId25" o:title="login"/>
           </v:shape>
         </w:pict>
@@ -3883,7 +3883,7 @@
       </w:r>
       <w:r>
         <w:pict>
-          <v:shape id="_x0000_i1033" type="#_x0000_t75" style="width:307.65pt;height:69.2pt">
+          <v:shape id="_x0000_i1027" type="#_x0000_t75" style="width:307.6pt;height:69.1pt">
             <v:imagedata r:id="rId26" o:title="trend"/>
           </v:shape>
         </w:pict>
@@ -4068,7 +4068,7 @@
       </w:r>
       <w:r>
         <w:pict>
-          <v:shape id="_x0000_i1036" type="#_x0000_t75" style="width:359.55pt;height:268.85pt">
+          <v:shape id="_x0000_i1028" type="#_x0000_t75" style="width:359.4pt;height:269pt">
             <v:imagedata r:id="rId27" o:title="dose"/>
           </v:shape>
         </w:pict>
@@ -4080,12 +4080,7 @@
         <w:ind w:left="3240"/>
       </w:pPr>
       <w:r>
-        <w:t xml:space="preserve">Example: 199.88 </w:t>
-      </w:r>
-      <w:bookmarkStart w:id="0" w:name="_GoBack"/>
-      <w:bookmarkEnd w:id="0"/>
-      <w:r>
-        <w:t>/ 200 = 0.9994</w:t>
+        <w:t>Example: 199.88 / 200 = 0.9994</w:t>
       </w:r>
     </w:p>
     <w:p>
@@ -4153,7 +4148,7 @@
           <w:b/>
         </w:rPr>
         <w:pict>
-          <v:shape id="_x0000_i1025" type="#_x0000_t75" style="width:151.95pt;height:27.1pt">
+          <v:shape id="_x0000_i1029" type="#_x0000_t75" style="width:152.05pt;height:27.05pt">
             <v:imagedata r:id="rId28" o:title="beam selected"/>
           </v:shape>
         </w:pict>
@@ -5290,7 +5285,7 @@
       </w:pPr>
       <w:r>
         <w:pict>
-          <v:shape id="_x0000_i1026" type="#_x0000_t75" style="width:123.9pt;height:71.55pt">
+          <v:shape id="_x0000_i1030" type="#_x0000_t75" style="width:123.85pt;height:71.4pt">
             <v:imagedata r:id="rId41" o:title="auto comments"/>
           </v:shape>
         </w:pict>
@@ -5313,7 +5308,7 @@
       </w:pPr>
       <w:r>
         <w:pict>
-          <v:shape id="_x0000_i1027" type="#_x0000_t75" style="width:127.65pt;height:55.65pt">
+          <v:shape id="_x0000_i1031" type="#_x0000_t75" style="width:127.85pt;height:55.85pt">
             <v:imagedata r:id="rId42" o:title="comments"/>
           </v:shape>
         </w:pict>
@@ -5784,6 +5779,901 @@
         </w:numPr>
       </w:pPr>
       <w:r>
+        <w:t xml:space="preserve">Ensure that the opposite dimension (horizontal for the vertical profile, and vice versa) is centered at zero. </w:t>
+      </w:r>
+      <w:r>
+        <w:t>Drag the blue line on each profile to zero.</w:t>
+      </w:r>
+      <w:bookmarkStart w:id="0" w:name="_GoBack"/>
+      <w:bookmarkEnd w:id="0"/>
+    </w:p>
+    <w:p>
+      <w:pPr>
+        <w:pStyle w:val="ListParagraph"/>
+      </w:pPr>
+      <w:r>
+        <w:rPr>
+          <w:noProof/>
+        </w:rPr>
+        <w:lastRenderedPageBreak/>
+        <mc:AlternateContent>
+          <mc:Choice Requires="wps">
+            <w:drawing>
+              <wp:anchor distT="0" distB="0" distL="114300" distR="114300" simplePos="0" relativeHeight="251687936" behindDoc="0" locked="0" layoutInCell="1" allowOverlap="1" wp14:anchorId="5665D71B" wp14:editId="1BFA1063">
+                <wp:simplePos x="0" y="0"/>
+                <wp:positionH relativeFrom="column">
+                  <wp:posOffset>3581399</wp:posOffset>
+                </wp:positionH>
+                <wp:positionV relativeFrom="paragraph">
+                  <wp:posOffset>2814638</wp:posOffset>
+                </wp:positionV>
+                <wp:extent cx="1323975" cy="395287"/>
+                <wp:effectExtent l="76200" t="38100" r="47625" b="119380"/>
+                <wp:wrapNone/>
+                <wp:docPr id="61" name="Straight Arrow Connector 61"/>
+                <wp:cNvGraphicFramePr/>
+                <a:graphic xmlns:a="http://schemas.openxmlformats.org/drawingml/2006/main">
+                  <a:graphicData uri="http://schemas.microsoft.com/office/word/2010/wordprocessingShape">
+                    <wps:wsp>
+                      <wps:cNvCnPr/>
+                      <wps:spPr>
+                        <a:xfrm>
+                          <a:off x="0" y="0"/>
+                          <a:ext cx="1323975" cy="395287"/>
+                        </a:xfrm>
+                        <a:prstGeom prst="straightConnector1">
+                          <a:avLst/>
+                        </a:prstGeom>
+                        <a:ln w="12700">
+                          <a:solidFill>
+                            <a:srgbClr val="C00000"/>
+                          </a:solidFill>
+                          <a:tailEnd type="triangle"/>
+                        </a:ln>
+                        <a:effectLst>
+                          <a:outerShdw blurRad="50800" dist="38100" dir="8100000" algn="tr" rotWithShape="0">
+                            <a:prstClr val="black">
+                              <a:alpha val="40000"/>
+                            </a:prstClr>
+                          </a:outerShdw>
+                        </a:effectLst>
+                      </wps:spPr>
+                      <wps:style>
+                        <a:lnRef idx="1">
+                          <a:schemeClr val="accent1"/>
+                        </a:lnRef>
+                        <a:fillRef idx="0">
+                          <a:schemeClr val="accent1"/>
+                        </a:fillRef>
+                        <a:effectRef idx="0">
+                          <a:schemeClr val="accent1"/>
+                        </a:effectRef>
+                        <a:fontRef idx="minor">
+                          <a:schemeClr val="tx1"/>
+                        </a:fontRef>
+                      </wps:style>
+                      <wps:bodyPr/>
+                    </wps:wsp>
+                  </a:graphicData>
+                </a:graphic>
+                <wp14:sizeRelH relativeFrom="margin">
+                  <wp14:pctWidth>0</wp14:pctWidth>
+                </wp14:sizeRelH>
+                <wp14:sizeRelV relativeFrom="margin">
+                  <wp14:pctHeight>0</wp14:pctHeight>
+                </wp14:sizeRelV>
+              </wp:anchor>
+            </w:drawing>
+          </mc:Choice>
+          <mc:Fallback>
+            <w:pict>
+              <v:shapetype w14:anchorId="6B16FF37" id="_x0000_t32" coordsize="21600,21600" o:spt="32" o:oned="t" path="m,l21600,21600e" filled="f">
+                <v:path arrowok="t" fillok="f" o:connecttype="none"/>
+                <o:lock v:ext="edit" shapetype="t"/>
+              </v:shapetype>
+              <v:shape id="Straight Arrow Connector 61" o:spid="_x0000_s1026" type="#_x0000_t32" style="position:absolute;margin-left:282pt;margin-top:221.65pt;width:104.25pt;height:31.1pt;z-index:251687936;visibility:visible;mso-wrap-style:square;mso-width-percent:0;mso-height-percent:0;mso-wrap-distance-left:9pt;mso-wrap-distance-top:0;mso-wrap-distance-right:9pt;mso-wrap-distance-bottom:0;mso-position-horizontal:absolute;mso-position-horizontal-relative:text;mso-position-vertical:absolute;mso-position-vertical-relative:text;mso-width-percent:0;mso-height-percent:0;mso-width-relative:margin;mso-height-relative:margin" o:gfxdata="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" strokecolor="#c00000" strokeweight="1pt">
+                <v:stroke endarrow="block" joinstyle="miter"/>
+                <v:shadow on="t" color="black" opacity="26214f" origin=".5,-.5" offset="-.74836mm,.74836mm"/>
+              </v:shape>
+            </w:pict>
+          </mc:Fallback>
+        </mc:AlternateContent>
+      </w:r>
+      <w:r>
+        <w:rPr>
+          <w:noProof/>
+        </w:rPr>
+        <mc:AlternateContent>
+          <mc:Choice Requires="wps">
+            <w:drawing>
+              <wp:anchor distT="0" distB="0" distL="114300" distR="114300" simplePos="0" relativeHeight="251685888" behindDoc="0" locked="0" layoutInCell="1" allowOverlap="1">
+                <wp:simplePos x="0" y="0"/>
+                <wp:positionH relativeFrom="column">
+                  <wp:posOffset>1876425</wp:posOffset>
+                </wp:positionH>
+                <wp:positionV relativeFrom="paragraph">
+                  <wp:posOffset>2814638</wp:posOffset>
+                </wp:positionV>
+                <wp:extent cx="1233488" cy="495300"/>
+                <wp:effectExtent l="76200" t="38100" r="43180" b="114300"/>
+                <wp:wrapNone/>
+                <wp:docPr id="60" name="Straight Arrow Connector 60"/>
+                <wp:cNvGraphicFramePr/>
+                <a:graphic xmlns:a="http://schemas.openxmlformats.org/drawingml/2006/main">
+                  <a:graphicData uri="http://schemas.microsoft.com/office/word/2010/wordprocessingShape">
+                    <wps:wsp>
+                      <wps:cNvCnPr/>
+                      <wps:spPr>
+                        <a:xfrm flipH="1">
+                          <a:off x="0" y="0"/>
+                          <a:ext cx="1233488" cy="495300"/>
+                        </a:xfrm>
+                        <a:prstGeom prst="straightConnector1">
+                          <a:avLst/>
+                        </a:prstGeom>
+                        <a:ln w="12700">
+                          <a:solidFill>
+                            <a:srgbClr val="C00000"/>
+                          </a:solidFill>
+                          <a:tailEnd type="triangle"/>
+                        </a:ln>
+                        <a:effectLst>
+                          <a:outerShdw blurRad="50800" dist="38100" dir="8100000" algn="tr" rotWithShape="0">
+                            <a:prstClr val="black">
+                              <a:alpha val="40000"/>
+                            </a:prstClr>
+                          </a:outerShdw>
+                        </a:effectLst>
+                      </wps:spPr>
+                      <wps:style>
+                        <a:lnRef idx="1">
+                          <a:schemeClr val="accent1"/>
+                        </a:lnRef>
+                        <a:fillRef idx="0">
+                          <a:schemeClr val="accent1"/>
+                        </a:fillRef>
+                        <a:effectRef idx="0">
+                          <a:schemeClr val="accent1"/>
+                        </a:effectRef>
+                        <a:fontRef idx="minor">
+                          <a:schemeClr val="tx1"/>
+                        </a:fontRef>
+                      </wps:style>
+                      <wps:bodyPr/>
+                    </wps:wsp>
+                  </a:graphicData>
+                </a:graphic>
+              </wp:anchor>
+            </w:drawing>
+          </mc:Choice>
+          <mc:Fallback>
+            <w:pict>
+              <v:shape w14:anchorId="15438D79" id="Straight Arrow Connector 60" o:spid="_x0000_s1026" type="#_x0000_t32" style="position:absolute;margin-left:147.75pt;margin-top:221.65pt;width:97.15pt;height:39pt;flip:x;z-index:251685888;visibility:visible;mso-wrap-style:square;mso-wrap-distance-left:9pt;mso-wrap-distance-top:0;mso-wrap-distance-right:9pt;mso-wrap-distance-bottom:0;mso-position-horizontal:absolute;mso-position-horizontal-relative:text;mso-position-vertical:absolute;mso-position-vertical-relative:text" o:gfxdata="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" strokecolor="#c00000" strokeweight="1pt">
+                <v:stroke endarrow="block" joinstyle="miter"/>
+                <v:shadow on="t" color="black" opacity="26214f" origin=".5,-.5" offset="-.74836mm,.74836mm"/>
+              </v:shape>
+            </w:pict>
+          </mc:Fallback>
+        </mc:AlternateContent>
+      </w:r>
+      <w:r>
+        <w:rPr>
+          <w:noProof/>
+        </w:rPr>
+        <mc:AlternateContent>
+          <mc:Choice Requires="wps">
+            <w:drawing>
+              <wp:anchor distT="0" distB="0" distL="114300" distR="114300" simplePos="0" relativeHeight="251684864" behindDoc="0" locked="0" layoutInCell="1" allowOverlap="1" wp14:anchorId="2D9C6848" wp14:editId="6459560A">
+                <wp:simplePos x="0" y="0"/>
+                <wp:positionH relativeFrom="column">
+                  <wp:posOffset>2552065</wp:posOffset>
+                </wp:positionH>
+                <wp:positionV relativeFrom="paragraph">
+                  <wp:posOffset>2590800</wp:posOffset>
+                </wp:positionV>
+                <wp:extent cx="1714500" cy="309563"/>
+                <wp:effectExtent l="0" t="0" r="0" b="0"/>
+                <wp:wrapNone/>
+                <wp:docPr id="59" name="Text Box 59"/>
+                <wp:cNvGraphicFramePr/>
+                <a:graphic xmlns:a="http://schemas.openxmlformats.org/drawingml/2006/main">
+                  <a:graphicData uri="http://schemas.microsoft.com/office/word/2010/wordprocessingShape">
+                    <wps:wsp>
+                      <wps:cNvSpPr txBox="1"/>
+                      <wps:spPr>
+                        <a:xfrm>
+                          <a:off x="0" y="0"/>
+                          <a:ext cx="1714500" cy="309563"/>
+                        </a:xfrm>
+                        <a:prstGeom prst="rect">
+                          <a:avLst/>
+                        </a:prstGeom>
+                        <a:noFill/>
+                        <a:ln w="6350">
+                          <a:noFill/>
+                        </a:ln>
+                      </wps:spPr>
+                      <wps:txbx>
+                        <w:txbxContent>
+                          <w:p>
+                            <w:pPr>
+                              <w:pStyle w:val="Heading2"/>
+                              <w:rPr>
+                                <w:sz w:val="22"/>
+                              </w:rPr>
+                            </w:pPr>
+                            <w:r>
+                              <w:rPr>
+                                <w:sz w:val="22"/>
+                              </w:rPr>
+                              <w:t>Drag blue lines to 0</w:t>
+                            </w:r>
+                          </w:p>
+                        </w:txbxContent>
+                      </wps:txbx>
+                      <wps:bodyPr rot="0" spcFirstLastPara="0" vertOverflow="overflow" horzOverflow="overflow" vert="horz" wrap="square" lIns="91440" tIns="45720" rIns="91440" bIns="45720" numCol="1" spcCol="0" rtlCol="0" fromWordArt="0" anchor="t" anchorCtr="0" forceAA="0" compatLnSpc="1">
+                        <a:prstTxWarp prst="textNoShape">
+                          <a:avLst/>
+                        </a:prstTxWarp>
+                        <a:noAutofit/>
+                      </wps:bodyPr>
+                    </wps:wsp>
+                  </a:graphicData>
+                </a:graphic>
+                <wp14:sizeRelH relativeFrom="margin">
+                  <wp14:pctWidth>0</wp14:pctWidth>
+                </wp14:sizeRelH>
+                <wp14:sizeRelV relativeFrom="margin">
+                  <wp14:pctHeight>0</wp14:pctHeight>
+                </wp14:sizeRelV>
+              </wp:anchor>
+            </w:drawing>
+          </mc:Choice>
+          <mc:Fallback>
+            <w:pict>
+              <v:shape w14:anchorId="2D9C6848" id="Text Box 59" o:spid="_x0000_s1027" type="#_x0000_t202" style="position:absolute;left:0;text-align:left;margin-left:200.95pt;margin-top:204pt;width:135pt;height:24.4pt;z-index:251684864;visibility:visible;mso-wrap-style:square;mso-width-percent:0;mso-height-percent:0;mso-wrap-distance-left:9pt;mso-wrap-distance-top:0;mso-wrap-distance-right:9pt;mso-wrap-distance-bottom:0;mso-position-horizontal:absolute;mso-position-horizontal-relative:text;mso-position-vertical:absolute;mso-position-vertical-relative:text;mso-width-percent:0;mso-height-percent:0;mso-width-relative:margin;mso-height-relative:margin;v-text-anchor:top" o:gfxdata="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" filled="f" stroked="f" strokeweight=".5pt">
+                <v:textbox>
+                  <w:txbxContent>
+                    <w:p>
+                      <w:pPr>
+                        <w:pStyle w:val="Heading2"/>
+                        <w:rPr>
+                          <w:sz w:val="22"/>
+                        </w:rPr>
+                      </w:pPr>
+                      <w:r>
+                        <w:rPr>
+                          <w:sz w:val="22"/>
+                        </w:rPr>
+                        <w:t>Drag blue lines to 0</w:t>
+                      </w:r>
+                    </w:p>
+                  </w:txbxContent>
+                </v:textbox>
+              </v:shape>
+            </w:pict>
+          </mc:Fallback>
+        </mc:AlternateContent>
+      </w:r>
+      <w:r>
+        <w:rPr>
+          <w:noProof/>
+        </w:rPr>
+        <mc:AlternateContent>
+          <mc:Choice Requires="wps">
+            <w:drawing>
+              <wp:anchor distT="0" distB="0" distL="114300" distR="114300" simplePos="0" relativeHeight="251682816" behindDoc="0" locked="0" layoutInCell="1" allowOverlap="1" wp14:anchorId="1A1FFDA3" wp14:editId="58521ED2">
+                <wp:simplePos x="0" y="0"/>
+                <wp:positionH relativeFrom="column">
+                  <wp:posOffset>4595318</wp:posOffset>
+                </wp:positionH>
+                <wp:positionV relativeFrom="paragraph">
+                  <wp:posOffset>1063739</wp:posOffset>
+                </wp:positionV>
+                <wp:extent cx="1318911" cy="316131"/>
+                <wp:effectExtent l="0" t="0" r="0" b="0"/>
+                <wp:wrapNone/>
+                <wp:docPr id="56" name="Text Box 56"/>
+                <wp:cNvGraphicFramePr/>
+                <a:graphic xmlns:a="http://schemas.openxmlformats.org/drawingml/2006/main">
+                  <a:graphicData uri="http://schemas.microsoft.com/office/word/2010/wordprocessingShape">
+                    <wps:wsp>
+                      <wps:cNvSpPr txBox="1"/>
+                      <wps:spPr>
+                        <a:xfrm>
+                          <a:off x="0" y="0"/>
+                          <a:ext cx="1318911" cy="316131"/>
+                        </a:xfrm>
+                        <a:prstGeom prst="rect">
+                          <a:avLst/>
+                        </a:prstGeom>
+                        <a:noFill/>
+                        <a:ln w="6350">
+                          <a:noFill/>
+                        </a:ln>
+                      </wps:spPr>
+                      <wps:txbx>
+                        <w:txbxContent>
+                          <w:p>
+                            <w:pPr>
+                              <w:pStyle w:val="BodyText2"/>
+                              <w:rPr>
+                                <w:rFonts w:ascii="Arial" w:hAnsi="Arial" w:cs="Arial"/>
+                                <w:b/>
+                                <w:sz w:val="20"/>
+                              </w:rPr>
+                            </w:pPr>
+                            <w:r>
+                              <w:rPr>
+                                <w:rFonts w:ascii="Arial" w:hAnsi="Arial" w:cs="Arial"/>
+                                <w:b/>
+                                <w:sz w:val="20"/>
+                              </w:rPr>
+                              <w:t>D</w:t>
+                            </w:r>
+                            <w:r>
+                              <w:rPr>
+                                <w:rFonts w:ascii="Arial" w:hAnsi="Arial" w:cs="Arial"/>
+                                <w:b/>
+                                <w:sz w:val="20"/>
+                              </w:rPr>
+                              <w:t xml:space="preserve">etector plane </w:t>
+                            </w:r>
+                            <w:r>
+                              <w:rPr>
+                                <w:rFonts w:ascii="Arial" w:hAnsi="Arial" w:cs="Arial"/>
+                                <w:b/>
+                                <w:sz w:val="20"/>
+                              </w:rPr>
+                              <w:t>=</w:t>
+                            </w:r>
+                            <w:r>
+                              <w:rPr>
+                                <w:rFonts w:ascii="Arial" w:hAnsi="Arial" w:cs="Arial"/>
+                                <w:b/>
+                                <w:sz w:val="20"/>
+                              </w:rPr>
+                              <w:t xml:space="preserve"> </w:t>
+                            </w:r>
+                            <w:r>
+                              <w:rPr>
+                                <w:rFonts w:ascii="Arial" w:hAnsi="Arial" w:cs="Arial"/>
+                                <w:b/>
+                                <w:sz w:val="20"/>
+                              </w:rPr>
+                              <w:t>0</w:t>
+                            </w:r>
+                          </w:p>
+                        </w:txbxContent>
+                      </wps:txbx>
+                      <wps:bodyPr rot="0" spcFirstLastPara="0" vertOverflow="overflow" horzOverflow="overflow" vert="horz" wrap="square" lIns="91440" tIns="45720" rIns="91440" bIns="45720" numCol="1" spcCol="0" rtlCol="0" fromWordArt="0" anchor="t" anchorCtr="0" forceAA="0" compatLnSpc="1">
+                        <a:prstTxWarp prst="textNoShape">
+                          <a:avLst/>
+                        </a:prstTxWarp>
+                        <a:noAutofit/>
+                      </wps:bodyPr>
+                    </wps:wsp>
+                  </a:graphicData>
+                </a:graphic>
+                <wp14:sizeRelH relativeFrom="margin">
+                  <wp14:pctWidth>0</wp14:pctWidth>
+                </wp14:sizeRelH>
+                <wp14:sizeRelV relativeFrom="margin">
+                  <wp14:pctHeight>0</wp14:pctHeight>
+                </wp14:sizeRelV>
+              </wp:anchor>
+            </w:drawing>
+          </mc:Choice>
+          <mc:Fallback>
+            <w:pict>
+              <v:shape w14:anchorId="1A1FFDA3" id="Text Box 56" o:spid="_x0000_s1028" type="#_x0000_t202" style="position:absolute;left:0;text-align:left;margin-left:361.85pt;margin-top:83.75pt;width:103.85pt;height:24.9pt;z-index:251682816;visibility:visible;mso-wrap-style:square;mso-width-percent:0;mso-height-percent:0;mso-wrap-distance-left:9pt;mso-wrap-distance-top:0;mso-wrap-distance-right:9pt;mso-wrap-distance-bottom:0;mso-position-horizontal:absolute;mso-position-horizontal-relative:text;mso-position-vertical:absolute;mso-position-vertical-relative:text;mso-width-percent:0;mso-height-percent:0;mso-width-relative:margin;mso-height-relative:margin;v-text-anchor:top" o:gfxdata="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" filled="f" stroked="f" strokeweight=".5pt">
+                <v:textbox>
+                  <w:txbxContent>
+                    <w:p>
+                      <w:pPr>
+                        <w:pStyle w:val="BodyText2"/>
+                        <w:rPr>
+                          <w:rFonts w:ascii="Arial" w:hAnsi="Arial" w:cs="Arial"/>
+                          <w:b/>
+                          <w:sz w:val="20"/>
+                        </w:rPr>
+                      </w:pPr>
+                      <w:r>
+                        <w:rPr>
+                          <w:rFonts w:ascii="Arial" w:hAnsi="Arial" w:cs="Arial"/>
+                          <w:b/>
+                          <w:sz w:val="20"/>
+                        </w:rPr>
+                        <w:t>D</w:t>
+                      </w:r>
+                      <w:r>
+                        <w:rPr>
+                          <w:rFonts w:ascii="Arial" w:hAnsi="Arial" w:cs="Arial"/>
+                          <w:b/>
+                          <w:sz w:val="20"/>
+                        </w:rPr>
+                        <w:t xml:space="preserve">etector plane </w:t>
+                      </w:r>
+                      <w:r>
+                        <w:rPr>
+                          <w:rFonts w:ascii="Arial" w:hAnsi="Arial" w:cs="Arial"/>
+                          <w:b/>
+                          <w:sz w:val="20"/>
+                        </w:rPr>
+                        <w:t>=</w:t>
+                      </w:r>
+                      <w:r>
+                        <w:rPr>
+                          <w:rFonts w:ascii="Arial" w:hAnsi="Arial" w:cs="Arial"/>
+                          <w:b/>
+                          <w:sz w:val="20"/>
+                        </w:rPr>
+                        <w:t xml:space="preserve"> </w:t>
+                      </w:r>
+                      <w:r>
+                        <w:rPr>
+                          <w:rFonts w:ascii="Arial" w:hAnsi="Arial" w:cs="Arial"/>
+                          <w:b/>
+                          <w:sz w:val="20"/>
+                        </w:rPr>
+                        <w:t>0</w:t>
+                      </w:r>
+                    </w:p>
+                  </w:txbxContent>
+                </v:textbox>
+              </v:shape>
+            </w:pict>
+          </mc:Fallback>
+        </mc:AlternateContent>
+      </w:r>
+      <w:r>
+        <w:rPr>
+          <w:noProof/>
+        </w:rPr>
+        <mc:AlternateContent>
+          <mc:Choice Requires="wps">
+            <w:drawing>
+              <wp:anchor distT="0" distB="0" distL="114300" distR="114300" simplePos="0" relativeHeight="251680768" behindDoc="0" locked="0" layoutInCell="1" allowOverlap="1" wp14:anchorId="5247EE59" wp14:editId="2C8FA14D">
+                <wp:simplePos x="0" y="0"/>
+                <wp:positionH relativeFrom="column">
+                  <wp:posOffset>5155492</wp:posOffset>
+                </wp:positionH>
+                <wp:positionV relativeFrom="paragraph">
+                  <wp:posOffset>1260659</wp:posOffset>
+                </wp:positionV>
+                <wp:extent cx="98425" cy="88381"/>
+                <wp:effectExtent l="95250" t="38100" r="53975" b="107315"/>
+                <wp:wrapNone/>
+                <wp:docPr id="55" name="Oval 55"/>
+                <wp:cNvGraphicFramePr/>
+                <a:graphic xmlns:a="http://schemas.openxmlformats.org/drawingml/2006/main">
+                  <a:graphicData uri="http://schemas.microsoft.com/office/word/2010/wordprocessingShape">
+                    <wps:wsp>
+                      <wps:cNvSpPr/>
+                      <wps:spPr>
+                        <a:xfrm>
+                          <a:off x="0" y="0"/>
+                          <a:ext cx="98425" cy="88381"/>
+                        </a:xfrm>
+                        <a:prstGeom prst="ellipse">
+                          <a:avLst/>
+                        </a:prstGeom>
+                        <a:noFill/>
+                        <a:ln w="19050">
+                          <a:solidFill>
+                            <a:srgbClr val="C00000"/>
+                          </a:solidFill>
+                        </a:ln>
+                        <a:effectLst>
+                          <a:outerShdw blurRad="50800" dist="38100" dir="8100000" algn="tr" rotWithShape="0">
+                            <a:prstClr val="black">
+                              <a:alpha val="40000"/>
+                            </a:prstClr>
+                          </a:outerShdw>
+                        </a:effectLst>
+                      </wps:spPr>
+                      <wps:style>
+                        <a:lnRef idx="2">
+                          <a:schemeClr val="accent1">
+                            <a:shade val="50000"/>
+                          </a:schemeClr>
+                        </a:lnRef>
+                        <a:fillRef idx="1">
+                          <a:schemeClr val="accent1"/>
+                        </a:fillRef>
+                        <a:effectRef idx="0">
+                          <a:schemeClr val="accent1"/>
+                        </a:effectRef>
+                        <a:fontRef idx="minor">
+                          <a:schemeClr val="lt1"/>
+                        </a:fontRef>
+                      </wps:style>
+                      <wps:bodyPr rot="0" spcFirstLastPara="0" vertOverflow="overflow" horzOverflow="overflow" vert="horz" wrap="square" lIns="91440" tIns="45720" rIns="91440" bIns="45720" numCol="1" spcCol="0" rtlCol="0" fromWordArt="0" anchor="ctr" anchorCtr="0" forceAA="0" compatLnSpc="1">
+                        <a:prstTxWarp prst="textNoShape">
+                          <a:avLst/>
+                        </a:prstTxWarp>
+                        <a:noAutofit/>
+                      </wps:bodyPr>
+                    </wps:wsp>
+                  </a:graphicData>
+                </a:graphic>
+                <wp14:sizeRelH relativeFrom="margin">
+                  <wp14:pctWidth>0</wp14:pctWidth>
+                </wp14:sizeRelH>
+                <wp14:sizeRelV relativeFrom="margin">
+                  <wp14:pctHeight>0</wp14:pctHeight>
+                </wp14:sizeRelV>
+              </wp:anchor>
+            </w:drawing>
+          </mc:Choice>
+          <mc:Fallback>
+            <w:pict>
+              <v:oval w14:anchorId="4940470E" id="Oval 55" o:spid="_x0000_s1026" style="position:absolute;margin-left:405.95pt;margin-top:99.25pt;width:7.75pt;height:6.95pt;z-index:251680768;visibility:visible;mso-wrap-style:square;mso-width-percent:0;mso-height-percent:0;mso-wrap-distance-left:9pt;mso-wrap-distance-top:0;mso-wrap-distance-right:9pt;mso-wrap-distance-bottom:0;mso-position-horizontal:absolute;mso-position-horizontal-relative:text;mso-position-vertical:absolute;mso-position-vertical-relative:text;mso-width-percent:0;mso-height-percent:0;mso-width-relative:margin;mso-height-relative:margin;v-text-anchor:middle" o:gfxdata="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" filled="f" strokecolor="#c00000" strokeweight="1.5pt">
+                <v:stroke joinstyle="miter"/>
+                <v:shadow on="t" color="black" opacity="26214f" origin=".5,-.5" offset="-.74836mm,.74836mm"/>
+              </v:oval>
+            </w:pict>
+          </mc:Fallback>
+        </mc:AlternateContent>
+      </w:r>
+      <w:r>
+        <w:rPr>
+          <w:noProof/>
+        </w:rPr>
+        <mc:AlternateContent>
+          <mc:Choice Requires="wps">
+            <w:drawing>
+              <wp:anchor distT="0" distB="0" distL="114300" distR="114300" simplePos="0" relativeHeight="251676672" behindDoc="0" locked="0" layoutInCell="1" allowOverlap="1">
+                <wp:simplePos x="0" y="0"/>
+                <wp:positionH relativeFrom="column">
+                  <wp:posOffset>2028490</wp:posOffset>
+                </wp:positionH>
+                <wp:positionV relativeFrom="paragraph">
+                  <wp:posOffset>1328460</wp:posOffset>
+                </wp:positionV>
+                <wp:extent cx="523485" cy="309332"/>
+                <wp:effectExtent l="0" t="0" r="0" b="0"/>
+                <wp:wrapNone/>
+                <wp:docPr id="47" name="Text Box 47"/>
+                <wp:cNvGraphicFramePr/>
+                <a:graphic xmlns:a="http://schemas.openxmlformats.org/drawingml/2006/main">
+                  <a:graphicData uri="http://schemas.microsoft.com/office/word/2010/wordprocessingShape">
+                    <wps:wsp>
+                      <wps:cNvSpPr txBox="1"/>
+                      <wps:spPr>
+                        <a:xfrm>
+                          <a:off x="0" y="0"/>
+                          <a:ext cx="523485" cy="309332"/>
+                        </a:xfrm>
+                        <a:prstGeom prst="rect">
+                          <a:avLst/>
+                        </a:prstGeom>
+                        <a:noFill/>
+                        <a:ln w="6350">
+                          <a:noFill/>
+                        </a:ln>
+                      </wps:spPr>
+                      <wps:txbx>
+                        <w:txbxContent>
+                          <w:p>
+                            <w:pPr>
+                              <w:pStyle w:val="Heading2"/>
+                            </w:pPr>
+                            <w:r>
+                              <w:t>Y=0</w:t>
+                            </w:r>
+                          </w:p>
+                        </w:txbxContent>
+                      </wps:txbx>
+                      <wps:bodyPr rot="0" spcFirstLastPara="0" vertOverflow="overflow" horzOverflow="overflow" vert="horz" wrap="square" lIns="91440" tIns="45720" rIns="91440" bIns="45720" numCol="1" spcCol="0" rtlCol="0" fromWordArt="0" anchor="t" anchorCtr="0" forceAA="0" compatLnSpc="1">
+                        <a:prstTxWarp prst="textNoShape">
+                          <a:avLst/>
+                        </a:prstTxWarp>
+                        <a:noAutofit/>
+                      </wps:bodyPr>
+                    </wps:wsp>
+                  </a:graphicData>
+                </a:graphic>
+                <wp14:sizeRelH relativeFrom="margin">
+                  <wp14:pctWidth>0</wp14:pctWidth>
+                </wp14:sizeRelH>
+                <wp14:sizeRelV relativeFrom="margin">
+                  <wp14:pctHeight>0</wp14:pctHeight>
+                </wp14:sizeRelV>
+              </wp:anchor>
+            </w:drawing>
+          </mc:Choice>
+          <mc:Fallback>
+            <w:pict>
+              <v:shape id="Text Box 47" o:spid="_x0000_s1029" type="#_x0000_t202" style="position:absolute;left:0;text-align:left;margin-left:159.7pt;margin-top:104.6pt;width:41.2pt;height:24.35pt;z-index:251676672;visibility:visible;mso-wrap-style:square;mso-width-percent:0;mso-height-percent:0;mso-wrap-distance-left:9pt;mso-wrap-distance-top:0;mso-wrap-distance-right:9pt;mso-wrap-distance-bottom:0;mso-position-horizontal:absolute;mso-position-horizontal-relative:text;mso-position-vertical:absolute;mso-position-vertical-relative:text;mso-width-percent:0;mso-height-percent:0;mso-width-relative:margin;mso-height-relative:margin;v-text-anchor:top" o:gfxdata="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" filled="f" stroked="f" strokeweight=".5pt">
+                <v:textbox>
+                  <w:txbxContent>
+                    <w:p>
+                      <w:pPr>
+                        <w:pStyle w:val="Heading2"/>
+                      </w:pPr>
+                      <w:r>
+                        <w:t>Y=0</w:t>
+                      </w:r>
+                    </w:p>
+                  </w:txbxContent>
+                </v:textbox>
+              </v:shape>
+            </w:pict>
+          </mc:Fallback>
+        </mc:AlternateContent>
+      </w:r>
+      <w:r>
+        <w:rPr>
+          <w:noProof/>
+        </w:rPr>
+        <mc:AlternateContent>
+          <mc:Choice Requires="wps">
+            <w:drawing>
+              <wp:anchor distT="0" distB="0" distL="114300" distR="114300" simplePos="0" relativeHeight="251678720" behindDoc="0" locked="0" layoutInCell="1" allowOverlap="1" wp14:anchorId="0DBA8A9B" wp14:editId="48640704">
+                <wp:simplePos x="0" y="0"/>
+                <wp:positionH relativeFrom="column">
+                  <wp:posOffset>5200863</wp:posOffset>
+                </wp:positionH>
+                <wp:positionV relativeFrom="paragraph">
+                  <wp:posOffset>1349388</wp:posOffset>
+                </wp:positionV>
+                <wp:extent cx="0" cy="1040031"/>
+                <wp:effectExtent l="114300" t="38100" r="57150" b="84455"/>
+                <wp:wrapNone/>
+                <wp:docPr id="48" name="Straight Connector 48"/>
+                <wp:cNvGraphicFramePr/>
+                <a:graphic xmlns:a="http://schemas.openxmlformats.org/drawingml/2006/main">
+                  <a:graphicData uri="http://schemas.microsoft.com/office/word/2010/wordprocessingShape">
+                    <wps:wsp>
+                      <wps:cNvCnPr/>
+                      <wps:spPr>
+                        <a:xfrm flipV="1">
+                          <a:off x="0" y="0"/>
+                          <a:ext cx="0" cy="1040031"/>
+                        </a:xfrm>
+                        <a:prstGeom prst="line">
+                          <a:avLst/>
+                        </a:prstGeom>
+                        <a:ln w="38100">
+                          <a:solidFill>
+                            <a:srgbClr val="C00000"/>
+                          </a:solidFill>
+                        </a:ln>
+                        <a:effectLst>
+                          <a:outerShdw blurRad="50800" dist="38100" dir="8100000" algn="tr" rotWithShape="0">
+                            <a:prstClr val="black">
+                              <a:alpha val="40000"/>
+                            </a:prstClr>
+                          </a:outerShdw>
+                        </a:effectLst>
+                      </wps:spPr>
+                      <wps:style>
+                        <a:lnRef idx="1">
+                          <a:schemeClr val="accent1"/>
+                        </a:lnRef>
+                        <a:fillRef idx="0">
+                          <a:schemeClr val="accent1"/>
+                        </a:fillRef>
+                        <a:effectRef idx="0">
+                          <a:schemeClr val="accent1"/>
+                        </a:effectRef>
+                        <a:fontRef idx="minor">
+                          <a:schemeClr val="tx1"/>
+                        </a:fontRef>
+                      </wps:style>
+                      <wps:bodyPr/>
+                    </wps:wsp>
+                  </a:graphicData>
+                </a:graphic>
+                <wp14:sizeRelH relativeFrom="margin">
+                  <wp14:pctWidth>0</wp14:pctWidth>
+                </wp14:sizeRelH>
+                <wp14:sizeRelV relativeFrom="margin">
+                  <wp14:pctHeight>0</wp14:pctHeight>
+                </wp14:sizeRelV>
+              </wp:anchor>
+            </w:drawing>
+          </mc:Choice>
+          <mc:Fallback>
+            <w:pict>
+              <v:line w14:anchorId="3837FB2E" id="Straight Connector 48" o:spid="_x0000_s1026" style="position:absolute;flip:y;z-index:251678720;visibility:visible;mso-wrap-style:square;mso-width-percent:0;mso-height-percent:0;mso-wrap-distance-left:9pt;mso-wrap-distance-top:0;mso-wrap-distance-right:9pt;mso-wrap-distance-bottom:0;mso-position-horizontal:absolute;mso-position-horizontal-relative:text;mso-position-vertical:absolute;mso-position-vertical-relative:text;mso-width-percent:0;mso-height-percent:0;mso-width-relative:margin;mso-height-relative:margin" from="409.5pt,106.25pt" to="409.5pt,188.15pt" o:gfxdata="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" strokecolor="#c00000" strokeweight="3pt">
+                <v:stroke joinstyle="miter"/>
+                <v:shadow on="t" color="black" opacity="26214f" origin=".5,-.5" offset="-.74836mm,.74836mm"/>
+              </v:line>
+            </w:pict>
+          </mc:Fallback>
+        </mc:AlternateContent>
+      </w:r>
+      <w:r>
+        <w:rPr>
+          <w:noProof/>
+        </w:rPr>
+        <mc:AlternateContent>
+          <mc:Choice Requires="wps">
+            <w:drawing>
+              <wp:anchor distT="0" distB="0" distL="114300" distR="114300" simplePos="0" relativeHeight="251675648" behindDoc="0" locked="0" layoutInCell="1" allowOverlap="1">
+                <wp:simplePos x="0" y="0"/>
+                <wp:positionH relativeFrom="column">
+                  <wp:posOffset>2223114</wp:posOffset>
+                </wp:positionH>
+                <wp:positionV relativeFrom="paragraph">
+                  <wp:posOffset>1261124</wp:posOffset>
+                </wp:positionV>
+                <wp:extent cx="98425" cy="88381"/>
+                <wp:effectExtent l="95250" t="38100" r="34925" b="121285"/>
+                <wp:wrapNone/>
+                <wp:docPr id="46" name="Oval 46"/>
+                <wp:cNvGraphicFramePr/>
+                <a:graphic xmlns:a="http://schemas.openxmlformats.org/drawingml/2006/main">
+                  <a:graphicData uri="http://schemas.microsoft.com/office/word/2010/wordprocessingShape">
+                    <wps:wsp>
+                      <wps:cNvSpPr/>
+                      <wps:spPr>
+                        <a:xfrm>
+                          <a:off x="0" y="0"/>
+                          <a:ext cx="98425" cy="88381"/>
+                        </a:xfrm>
+                        <a:prstGeom prst="ellipse">
+                          <a:avLst/>
+                        </a:prstGeom>
+                        <a:noFill/>
+                        <a:ln w="19050">
+                          <a:solidFill>
+                            <a:srgbClr val="C00000"/>
+                          </a:solidFill>
+                        </a:ln>
+                        <a:effectLst>
+                          <a:outerShdw blurRad="50800" dist="38100" dir="8100000" algn="tr" rotWithShape="0">
+                            <a:prstClr val="black">
+                              <a:alpha val="40000"/>
+                            </a:prstClr>
+                          </a:outerShdw>
+                        </a:effectLst>
+                      </wps:spPr>
+                      <wps:style>
+                        <a:lnRef idx="2">
+                          <a:schemeClr val="accent1">
+                            <a:shade val="50000"/>
+                          </a:schemeClr>
+                        </a:lnRef>
+                        <a:fillRef idx="1">
+                          <a:schemeClr val="accent1"/>
+                        </a:fillRef>
+                        <a:effectRef idx="0">
+                          <a:schemeClr val="accent1"/>
+                        </a:effectRef>
+                        <a:fontRef idx="minor">
+                          <a:schemeClr val="lt1"/>
+                        </a:fontRef>
+                      </wps:style>
+                      <wps:bodyPr rot="0" spcFirstLastPara="0" vertOverflow="overflow" horzOverflow="overflow" vert="horz" wrap="square" lIns="91440" tIns="45720" rIns="91440" bIns="45720" numCol="1" spcCol="0" rtlCol="0" fromWordArt="0" anchor="ctr" anchorCtr="0" forceAA="0" compatLnSpc="1">
+                        <a:prstTxWarp prst="textNoShape">
+                          <a:avLst/>
+                        </a:prstTxWarp>
+                        <a:noAutofit/>
+                      </wps:bodyPr>
+                    </wps:wsp>
+                  </a:graphicData>
+                </a:graphic>
+                <wp14:sizeRelH relativeFrom="margin">
+                  <wp14:pctWidth>0</wp14:pctWidth>
+                </wp14:sizeRelH>
+                <wp14:sizeRelV relativeFrom="margin">
+                  <wp14:pctHeight>0</wp14:pctHeight>
+                </wp14:sizeRelV>
+              </wp:anchor>
+            </w:drawing>
+          </mc:Choice>
+          <mc:Fallback>
+            <w:pict>
+              <v:oval w14:anchorId="000FD861" id="Oval 46" o:spid="_x0000_s1026" style="position:absolute;margin-left:175.05pt;margin-top:99.3pt;width:7.75pt;height:6.95pt;z-index:251675648;visibility:visible;mso-wrap-style:square;mso-width-percent:0;mso-height-percent:0;mso-wrap-distance-left:9pt;mso-wrap-distance-top:0;mso-wrap-distance-right:9pt;mso-wrap-distance-bottom:0;mso-position-horizontal:absolute;mso-position-horizontal-relative:text;mso-position-vertical:absolute;mso-position-vertical-relative:text;mso-width-percent:0;mso-height-percent:0;mso-width-relative:margin;mso-height-relative:margin;v-text-anchor:middle" o:gfxdata="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" filled="f" strokecolor="#c00000" strokeweight="1.5pt">
+                <v:stroke joinstyle="miter"/>
+                <v:shadow on="t" color="black" opacity="26214f" origin=".5,-.5" offset="-.74836mm,.74836mm"/>
+              </v:oval>
+            </w:pict>
+          </mc:Fallback>
+        </mc:AlternateContent>
+      </w:r>
+      <w:r>
+        <w:rPr>
+          <w:noProof/>
+        </w:rPr>
+        <mc:AlternateContent>
+          <mc:Choice Requires="wps">
+            <w:drawing>
+              <wp:anchor distT="0" distB="0" distL="114300" distR="114300" simplePos="0" relativeHeight="251674624" behindDoc="0" locked="0" layoutInCell="1" allowOverlap="1">
+                <wp:simplePos x="0" y="0"/>
+                <wp:positionH relativeFrom="column">
+                  <wp:posOffset>819220</wp:posOffset>
+                </wp:positionH>
+                <wp:positionV relativeFrom="paragraph">
+                  <wp:posOffset>1301915</wp:posOffset>
+                </wp:positionV>
+                <wp:extent cx="1403893" cy="0"/>
+                <wp:effectExtent l="95250" t="57150" r="6350" b="114300"/>
+                <wp:wrapNone/>
+                <wp:docPr id="43" name="Straight Connector 43"/>
+                <wp:cNvGraphicFramePr/>
+                <a:graphic xmlns:a="http://schemas.openxmlformats.org/drawingml/2006/main">
+                  <a:graphicData uri="http://schemas.microsoft.com/office/word/2010/wordprocessingShape">
+                    <wps:wsp>
+                      <wps:cNvCnPr/>
+                      <wps:spPr>
+                        <a:xfrm>
+                          <a:off x="0" y="0"/>
+                          <a:ext cx="1403893" cy="0"/>
+                        </a:xfrm>
+                        <a:prstGeom prst="line">
+                          <a:avLst/>
+                        </a:prstGeom>
+                        <a:ln w="38100">
+                          <a:solidFill>
+                            <a:srgbClr val="C00000"/>
+                          </a:solidFill>
+                        </a:ln>
+                        <a:effectLst>
+                          <a:outerShdw blurRad="50800" dist="38100" dir="8100000" algn="tr" rotWithShape="0">
+                            <a:prstClr val="black">
+                              <a:alpha val="40000"/>
+                            </a:prstClr>
+                          </a:outerShdw>
+                        </a:effectLst>
+                      </wps:spPr>
+                      <wps:style>
+                        <a:lnRef idx="1">
+                          <a:schemeClr val="accent1"/>
+                        </a:lnRef>
+                        <a:fillRef idx="0">
+                          <a:schemeClr val="accent1"/>
+                        </a:fillRef>
+                        <a:effectRef idx="0">
+                          <a:schemeClr val="accent1"/>
+                        </a:effectRef>
+                        <a:fontRef idx="minor">
+                          <a:schemeClr val="tx1"/>
+                        </a:fontRef>
+                      </wps:style>
+                      <wps:bodyPr/>
+                    </wps:wsp>
+                  </a:graphicData>
+                </a:graphic>
+                <wp14:sizeRelH relativeFrom="margin">
+                  <wp14:pctWidth>0</wp14:pctWidth>
+                </wp14:sizeRelH>
+                <wp14:sizeRelV relativeFrom="margin">
+                  <wp14:pctHeight>0</wp14:pctHeight>
+                </wp14:sizeRelV>
+              </wp:anchor>
+            </w:drawing>
+          </mc:Choice>
+          <mc:Fallback>
+            <w:pict>
+              <v:line w14:anchorId="105EBC77" id="Straight Connector 43" o:spid="_x0000_s1026" style="position:absolute;z-index:251674624;visibility:visible;mso-wrap-style:square;mso-width-percent:0;mso-height-percent:0;mso-wrap-distance-left:9pt;mso-wrap-distance-top:0;mso-wrap-distance-right:9pt;mso-wrap-distance-bottom:0;mso-position-horizontal:absolute;mso-position-horizontal-relative:text;mso-position-vertical:absolute;mso-position-vertical-relative:text;mso-width-percent:0;mso-height-percent:0;mso-width-relative:margin;mso-height-relative:margin" from="64.5pt,102.5pt" to="175.05pt,102.5pt" o:gfxdata="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" strokecolor="#c00000" strokeweight="3pt">
+                <v:stroke joinstyle="miter"/>
+                <v:shadow on="t" color="black" opacity="26214f" origin=".5,-.5" offset="-.74836mm,.74836mm"/>
+              </v:line>
+            </w:pict>
+          </mc:Fallback>
+        </mc:AlternateContent>
+      </w:r>
+      <w:r>
+        <w:pict>
+          <v:shape id="_x0000_i1032" type="#_x0000_t75" style="width:476.95pt;height:301.8pt">
+            <v:imagedata r:id="rId48" o:title="blue line"/>
+          </v:shape>
+        </w:pict>
+      </w:r>
+    </w:p>
+    <w:p>
+      <w:pPr>
+        <w:pStyle w:val="ListParagraph"/>
+        <w:numPr>
+          <w:ilvl w:val="0"/>
+          <w:numId w:val="5"/>
+        </w:numPr>
+      </w:pPr>
+      <w:r>
         <w:t>Save the patient using the save icon in the top left corner.</w:t>
       </w:r>
     </w:p>
@@ -5813,7 +6703,7 @@
                     </pic:cNvPicPr>
                   </pic:nvPicPr>
                   <pic:blipFill>
-                    <a:blip r:embed="rId48">
+                    <a:blip r:embed="rId49">
                       <a:extLst>
                         <a:ext uri="{28A0092B-C50C-407E-A947-70E740481C1C}">
                           <a14:useLocalDpi xmlns:a14="http://schemas.microsoft.com/office/drawing/2010/main" val="0"/>
@@ -5898,7 +6788,7 @@
                     </pic:cNvPicPr>
                   </pic:nvPicPr>
                   <pic:blipFill>
-                    <a:blip r:embed="rId49">
+                    <a:blip r:embed="rId50">
                       <a:extLst>
                         <a:ext uri="{28A0092B-C50C-407E-A947-70E740481C1C}">
                           <a14:useLocalDpi xmlns:a14="http://schemas.microsoft.com/office/drawing/2010/main" val="0"/>
@@ -5994,7 +6884,7 @@
                     </pic:cNvPicPr>
                   </pic:nvPicPr>
                   <pic:blipFill>
-                    <a:blip r:embed="rId50">
+                    <a:blip r:embed="rId51">
                       <a:extLst>
                         <a:ext uri="{28A0092B-C50C-407E-A947-70E740481C1C}">
                           <a14:useLocalDpi xmlns:a14="http://schemas.microsoft.com/office/drawing/2010/main" val="0"/>
@@ -6049,7 +6939,6 @@
         <w:rPr>
           <w:noProof/>
         </w:rPr>
-        <w:lastRenderedPageBreak/>
         <w:drawing>
           <wp:inline distT="0" distB="0" distL="0" distR="0">
             <wp:extent cx="1447800" cy="637032"/>
@@ -6068,7 +6957,7 @@
                     </pic:cNvPicPr>
                   </pic:nvPicPr>
                   <pic:blipFill>
-                    <a:blip r:embed="rId51">
+                    <a:blip r:embed="rId52">
                       <a:extLst>
                         <a:ext uri="{28A0092B-C50C-407E-A947-70E740481C1C}">
                           <a14:useLocalDpi xmlns:a14="http://schemas.microsoft.com/office/drawing/2010/main" val="0"/>
@@ -6121,6 +7010,7 @@
         <w:rPr>
           <w:noProof/>
         </w:rPr>
+        <w:lastRenderedPageBreak/>
         <w:drawing>
           <wp:inline distT="0" distB="0" distL="0" distR="0">
             <wp:extent cx="1480820" cy="5657606"/>
@@ -6139,7 +7029,7 @@
                     </pic:cNvPicPr>
                   </pic:nvPicPr>
                   <pic:blipFill rotWithShape="1">
-                    <a:blip r:embed="rId52">
+                    <a:blip r:embed="rId53">
                       <a:extLst>
                         <a:ext uri="{28A0092B-C50C-407E-A947-70E740481C1C}">
                           <a14:useLocalDpi xmlns:a14="http://schemas.microsoft.com/office/drawing/2010/main" val="0"/>
@@ -6285,7 +7175,7 @@
                     <pic:cNvPicPr/>
                   </pic:nvPicPr>
                   <pic:blipFill>
-                    <a:blip r:embed="rId53"/>
+                    <a:blip r:embed="rId54"/>
                     <a:stretch>
                       <a:fillRect/>
                     </a:stretch>
@@ -6343,7 +7233,7 @@
                     <pic:cNvPicPr/>
                   </pic:nvPicPr>
                   <pic:blipFill>
-                    <a:blip r:embed="rId54"/>
+                    <a:blip r:embed="rId55"/>
                     <a:stretch>
                       <a:fillRect/>
                     </a:stretch>
@@ -6375,7 +7265,7 @@
       <w:r>
         <w:t xml:space="preserve">Add the data you wrote down, to the DQA statistical analysis </w:t>
       </w:r>
-      <w:hyperlink r:id="rId55" w:history="1">
+      <w:hyperlink r:id="rId56" w:history="1">
         <w:r>
           <w:rPr>
             <w:rStyle w:val="Hyperlink"/>
@@ -8287,6 +9177,31 @@
       <w:szCs w:val="32"/>
     </w:rPr>
   </w:style>
+  <w:style w:type="paragraph" w:styleId="Heading2">
+    <w:name w:val="heading 2"/>
+    <w:basedOn w:val="Normal"/>
+    <w:next w:val="Normal"/>
+    <w:link w:val="Heading2Char"/>
+    <w:uiPriority w:val="9"/>
+    <w:unhideWhenUsed/>
+    <w:qFormat/>
+    <w:rsid w:val="00B66074"/>
+    <w:pPr>
+      <w:keepNext/>
+      <w:jc w:val="center"/>
+      <w:outlineLvl w:val="1"/>
+    </w:pPr>
+    <w:rPr>
+      <w:rFonts w:ascii="Arial" w:hAnsi="Arial" w:cs="Arial"/>
+      <w:b/>
+      <w:color w:val="C00000"/>
+      <w14:shadow w14:blurRad="50800" w14:dist="38100" w14:dir="8100000" w14:sx="100000" w14:sy="100000" w14:kx="0" w14:ky="0" w14:algn="tr">
+        <w14:srgbClr w14:val="000000">
+          <w14:alpha w14:val="60000"/>
+        </w14:srgbClr>
+      </w14:shadow>
+    </w:rPr>
+  </w:style>
   <w:style w:type="character" w:default="1" w:styleId="DefaultParagraphFont">
     <w:name w:val="Default Paragraph Font"/>
     <w:uiPriority w:val="1"/>
@@ -8549,6 +9464,59 @@
         <w:insideV w:val="single" w:sz="4" w:space="0" w:color="auto"/>
       </w:tblBorders>
     </w:tblPr>
+  </w:style>
+  <w:style w:type="paragraph" w:styleId="BodyText2">
+    <w:name w:val="Body Text 2"/>
+    <w:basedOn w:val="Normal"/>
+    <w:link w:val="BodyText2Char"/>
+    <w:uiPriority w:val="99"/>
+    <w:unhideWhenUsed/>
+    <w:rsid w:val="00B66074"/>
+    <w:pPr>
+      <w:jc w:val="center"/>
+    </w:pPr>
+    <w:rPr>
+      <w:rFonts w:ascii="Arial Black" w:hAnsi="Arial Black"/>
+      <w:color w:val="C00000"/>
+      <w14:shadow w14:blurRad="50800" w14:dist="38100" w14:dir="8100000" w14:sx="100000" w14:sy="100000" w14:kx="0" w14:ky="0" w14:algn="tr">
+        <w14:srgbClr w14:val="000000">
+          <w14:alpha w14:val="60000"/>
+        </w14:srgbClr>
+      </w14:shadow>
+    </w:rPr>
+  </w:style>
+  <w:style w:type="character" w:customStyle="1" w:styleId="BodyText2Char">
+    <w:name w:val="Body Text 2 Char"/>
+    <w:basedOn w:val="DefaultParagraphFont"/>
+    <w:link w:val="BodyText2"/>
+    <w:uiPriority w:val="99"/>
+    <w:rsid w:val="00B66074"/>
+    <w:rPr>
+      <w:rFonts w:ascii="Arial Black" w:hAnsi="Arial Black"/>
+      <w:color w:val="C00000"/>
+      <w14:shadow w14:blurRad="50800" w14:dist="38100" w14:dir="8100000" w14:sx="100000" w14:sy="100000" w14:kx="0" w14:ky="0" w14:algn="tr">
+        <w14:srgbClr w14:val="000000">
+          <w14:alpha w14:val="60000"/>
+        </w14:srgbClr>
+      </w14:shadow>
+    </w:rPr>
+  </w:style>
+  <w:style w:type="character" w:customStyle="1" w:styleId="Heading2Char">
+    <w:name w:val="Heading 2 Char"/>
+    <w:basedOn w:val="DefaultParagraphFont"/>
+    <w:link w:val="Heading2"/>
+    <w:uiPriority w:val="9"/>
+    <w:rsid w:val="00B66074"/>
+    <w:rPr>
+      <w:rFonts w:ascii="Arial" w:hAnsi="Arial" w:cs="Arial"/>
+      <w:b/>
+      <w:color w:val="C00000"/>
+      <w14:shadow w14:blurRad="50800" w14:dist="38100" w14:dir="8100000" w14:sx="100000" w14:sy="100000" w14:kx="0" w14:ky="0" w14:algn="tr">
+        <w14:srgbClr w14:val="000000">
+          <w14:alpha w14:val="60000"/>
+        </w14:srgbClr>
+      </w14:shadow>
+    </w:rPr>
   </w:style>
 </w:styles>
 </file>
@@ -8819,7 +9787,7 @@
 </file>
 
 <file path=customXml/itemProps1.xml><?xml version="1.0" encoding="utf-8"?>
-<ds:datastoreItem xmlns:ds="http://schemas.openxmlformats.org/officeDocument/2006/customXml" ds:itemID="{617ED785-0AEE-44ED-8B37-2EA0151F9C4E}">
+<ds:datastoreItem xmlns:ds="http://schemas.openxmlformats.org/officeDocument/2006/customXml" ds:itemID="{22BDFA4F-79CF-4AA3-A7F5-915181F944CA}">
   <ds:schemaRefs>
     <ds:schemaRef ds:uri="http://schemas.openxmlformats.org/officeDocument/2006/bibliography"/>
   </ds:schemaRefs>

</xml_diff>